<commit_message>
Updated notes with sections 11 & 12.
</commit_message>
<xml_diff>
--- a/Notes/The Complete Financial Analyst Course 2025.docx
+++ b/Notes/The Complete Financial Analyst Course 2025.docx
@@ -967,13 +967,7 @@
       </w:pPr>
       <w:r>
         <w:lastRenderedPageBreak/>
-        <w:t>Lesson 5-</w:t>
-      </w:r>
-      <w:r>
-        <w:t>5</w:t>
-      </w:r>
-      <w:r>
-        <w:t>: COUNT, COUNTA, COUNTIF, COUNTIFS</w:t>
+        <w:t>Lesson 5-5: COUNT, COUNTA, COUNTIF, COUNTIFS</w:t>
       </w:r>
     </w:p>
     <w:p>
@@ -1361,10 +1355,7 @@
         <w:t xml:space="preserve"> </w:t>
       </w:r>
       <w:r>
-        <w:t>criteria</w:t>
-      </w:r>
-      <w:r>
-        <w:t xml:space="preserve"> means count</w:t>
+        <w:t>criteria means count</w:t>
       </w:r>
       <w:r>
         <w:rPr>
@@ -1784,21 +1775,7 @@
           <w:b/>
           <w:bCs/>
         </w:rPr>
-        <w:t>CONCATENATE</w:t>
-      </w:r>
-      <w:r>
-        <w:rPr>
-          <w:b/>
-          <w:bCs/>
-        </w:rPr>
-        <w:t>/CONCAT</w:t>
-      </w:r>
-      <w:r>
-        <w:rPr>
-          <w:b/>
-          <w:bCs/>
-        </w:rPr>
-        <w:t xml:space="preserve"> </w:t>
+        <w:t xml:space="preserve">CONCATENATE/CONCAT </w:t>
       </w:r>
       <w:r>
         <w:t xml:space="preserve">and </w:t>
@@ -1811,13 +1788,7 @@
         <w:t xml:space="preserve">&amp; </w:t>
       </w:r>
       <w:r>
-        <w:t>concatenate different strings</w:t>
-      </w:r>
-      <w:r>
-        <w:t xml:space="preserve"> together</w:t>
-      </w:r>
-      <w:r>
-        <w:t>.</w:t>
+        <w:t>concatenate different strings together.</w:t>
       </w:r>
     </w:p>
     <w:p>
@@ -1857,14 +1828,7 @@
           <w:b/>
           <w:bCs/>
         </w:rPr>
-        <w:t xml:space="preserve"> CONCATENATE</w:t>
-      </w:r>
-      <w:r>
-        <w:rPr>
-          <w:b/>
-          <w:bCs/>
-        </w:rPr>
-        <w:t>/CONCAT(text1 [,text2]…)</w:t>
+        <w:t xml:space="preserve"> CONCATENATE/CONCAT(text1 [,text2]…)</w:t>
       </w:r>
     </w:p>
     <w:p>
@@ -2653,16 +2617,7 @@
         <w:t xml:space="preserve"> RANK </w:t>
       </w:r>
       <w:r>
-        <w:t xml:space="preserve">is used to assign </w:t>
-      </w:r>
-      <w:r>
-        <w:t>ranks to an array list (can be vertical or horizon</w:t>
-      </w:r>
-      <w:r>
-        <w:t>tal</w:t>
-      </w:r>
-      <w:r>
-        <w:t>).</w:t>
+        <w:t>is used to assign ranks to an array list (can be vertical or horizontal).</w:t>
       </w:r>
     </w:p>
     <w:p>
@@ -2773,13 +2728,7 @@
         <w:t>CHOOSE</w:t>
       </w:r>
       <w:r>
-        <w:t xml:space="preserve"> function selects the number in</w:t>
-      </w:r>
-      <w:r>
-        <w:t xml:space="preserve"> specified</w:t>
-      </w:r>
-      <w:r>
-        <w:t xml:space="preserve"> position from a list of numbers.</w:t>
+        <w:t xml:space="preserve"> function selects the number in specified position from a list of numbers.</w:t>
       </w:r>
     </w:p>
     <w:p/>
@@ -2798,65 +2747,20 @@
           <w:b/>
           <w:bCs/>
         </w:rPr>
-        <w:t xml:space="preserve">CHOOSE(position, </w:t>
-      </w:r>
-      <w:r>
-        <w:rPr>
-          <w:b/>
-          <w:bCs/>
-        </w:rPr>
-        <w:t>number_position1</w:t>
-      </w:r>
-      <w:r>
-        <w:rPr>
-          <w:b/>
-          <w:bCs/>
-        </w:rPr>
-        <w:t xml:space="preserve"> [, </w:t>
-      </w:r>
-      <w:r>
-        <w:rPr>
-          <w:b/>
-          <w:bCs/>
-        </w:rPr>
-        <w:t>number_position2</w:t>
-      </w:r>
-      <w:r>
-        <w:rPr>
-          <w:b/>
-          <w:bCs/>
-        </w:rPr>
-        <w:t xml:space="preserve">, </w:t>
-      </w:r>
-      <w:r>
-        <w:rPr>
-          <w:b/>
-          <w:bCs/>
-        </w:rPr>
-        <w:t>number_position3</w:t>
-      </w:r>
-      <w:r>
-        <w:rPr>
-          <w:b/>
-          <w:bCs/>
-        </w:rPr>
-        <w:t>]…)</w:t>
-      </w:r>
-    </w:p>
-    <w:p>
-      <w:pPr>
-        <w:rPr>
-          <w:b/>
-          <w:bCs/>
-        </w:rPr>
-      </w:pPr>
-    </w:p>
-    <w:p>
-      <w:r>
-        <w:t xml:space="preserve">Can be used when you want to change a value that is display in a cell dynamically if </w:t>
-      </w:r>
-      <w:r>
-        <w:t xml:space="preserve">the </w:t>
+        <w:t>CHOOSE(position, number_position1 [, number_position2, number_position3]…)</w:t>
+      </w:r>
+    </w:p>
+    <w:p>
+      <w:pPr>
+        <w:rPr>
+          <w:b/>
+          <w:bCs/>
+        </w:rPr>
+      </w:pPr>
+    </w:p>
+    <w:p>
+      <w:r>
+        <w:t xml:space="preserve">Can be used when you want to change a value that is display in a cell dynamically if the </w:t>
       </w:r>
       <w:r>
         <w:rPr>
@@ -2867,10 +2771,7 @@
         <w:t>position</w:t>
       </w:r>
       <w:r>
-        <w:t xml:space="preserve"> parameter</w:t>
-      </w:r>
-      <w:r>
-        <w:t xml:space="preserve"> is a referenced cell in</w:t>
+        <w:t xml:space="preserve"> parameter is a referenced cell in</w:t>
       </w:r>
       <w:r>
         <w:rPr>
@@ -3115,10 +3016,7 @@
         <w:pStyle w:val="Heading2"/>
       </w:pPr>
       <w:r>
-        <w:t xml:space="preserve">Lesson </w:t>
-      </w:r>
-      <w:r>
-        <w:t>5-</w:t>
+        <w:t>Lesson 5-</w:t>
       </w:r>
       <w:r>
         <w:t>64. Perform Sensitivity Analysis with Excel's Data Tables</w:t>
@@ -3187,10 +3085,10 @@
           <w:noProof/>
         </w:rPr>
         <w:drawing>
-          <wp:inline distT="0" distB="0" distL="0" distR="0" wp14:anchorId="4BAEF690" wp14:editId="23AF3ADC">
+          <wp:inline distT="0" distB="0" distL="0" distR="0" wp14:anchorId="7C87D1F0" wp14:editId="32D26E1D">
             <wp:extent cx="5943600" cy="1967230"/>
             <wp:effectExtent l="0" t="0" r="0" b="0"/>
-            <wp:docPr id="1975940921" name="Picture 1"/>
+            <wp:docPr id="1975940921" name="Picture 1" descr="A screenshot of a computer&#10;&#10;AI-generated content may be incorrect."/>
             <wp:cNvGraphicFramePr>
               <a:graphicFrameLocks xmlns:a="http://schemas.openxmlformats.org/drawingml/2006/main" noChangeAspect="1"/>
             </wp:cNvGraphicFramePr>
@@ -3198,7 +3096,7 @@
               <a:graphicData uri="http://schemas.openxmlformats.org/drawingml/2006/picture">
                 <pic:pic xmlns:pic="http://schemas.openxmlformats.org/drawingml/2006/picture">
                   <pic:nvPicPr>
-                    <pic:cNvPr id="1975940921" name=""/>
+                    <pic:cNvPr id="1975940921" name="Picture 1" descr="A screenshot of a computer&#10;&#10;AI-generated content may be incorrect."/>
                     <pic:cNvPicPr/>
                   </pic:nvPicPr>
                   <pic:blipFill>
@@ -3241,7 +3139,7 @@
         </w:rPr>
         <w:lastRenderedPageBreak/>
         <w:drawing>
-          <wp:inline distT="0" distB="0" distL="0" distR="0" wp14:anchorId="37E84ED3" wp14:editId="29A6D6EF">
+          <wp:inline distT="0" distB="0" distL="0" distR="0" wp14:anchorId="387784FE" wp14:editId="5C35E4C8">
             <wp:extent cx="5943600" cy="1234440"/>
             <wp:effectExtent l="0" t="0" r="0" b="3810"/>
             <wp:docPr id="1263063099" name="Picture 1" descr="A screenshot of a computer&#10;&#10;AI-generated content may be incorrect."/>
@@ -3290,10 +3188,7 @@
         <w:pStyle w:val="Heading2"/>
       </w:pPr>
       <w:r>
-        <w:t>Lesson</w:t>
-      </w:r>
-      <w:r>
-        <w:t xml:space="preserve"> 5-</w:t>
+        <w:t>Lesson 5-</w:t>
       </w:r>
       <w:r>
         <w:t>65</w:t>
@@ -3326,10 +3221,7 @@
         </w:numPr>
       </w:pPr>
       <w:r>
-        <w:t xml:space="preserve">A discounted cashflow is </w:t>
-      </w:r>
-      <w:r>
-        <w:t xml:space="preserve">the present value of future expected cashflows.  </w:t>
+        <w:t xml:space="preserve">A discounted cashflow is the present value of future expected cashflows.  </w:t>
       </w:r>
     </w:p>
     <w:p>
@@ -3360,20 +3252,10 @@
           <w:b/>
           <w:bCs/>
         </w:rPr>
-        <w:t xml:space="preserve">more </w:t>
-      </w:r>
-      <w:r>
-        <w:rPr>
-          <w:b/>
-          <w:bCs/>
-        </w:rPr>
-        <w:t xml:space="preserve">valuable </w:t>
-      </w:r>
-      <w:r>
-        <w:t>than</w:t>
-      </w:r>
-      <w:r>
-        <w:t xml:space="preserve"> money tomorrow.</w:t>
+        <w:t xml:space="preserve">more valuable </w:t>
+      </w:r>
+      <w:r>
+        <w:t>than money tomorrow.</w:t>
       </w:r>
     </w:p>
     <w:p>
@@ -3506,8 +3388,67 @@
           <w:b/>
           <w:bCs/>
         </w:rPr>
-        <w:t>PV = (FV at year n) / (1+</w:t>
-      </w:r>
+        <w:t>PV = (FV at year n) / (1+r)^t</w:t>
+      </w:r>
+    </w:p>
+    <w:p>
+      <w:pPr>
+        <w:pStyle w:val="ListParagraph"/>
+        <w:numPr>
+          <w:ilvl w:val="0"/>
+          <w:numId w:val="1"/>
+        </w:numPr>
+        <w:rPr>
+          <w:b/>
+          <w:bCs/>
+        </w:rPr>
+      </w:pPr>
+      <w:r>
+        <w:rPr>
+          <w:b/>
+          <w:bCs/>
+        </w:rPr>
+        <w:t xml:space="preserve">FV </w:t>
+      </w:r>
+      <w:r>
+        <w:t>means future value.</w:t>
+      </w:r>
+    </w:p>
+    <w:p>
+      <w:pPr>
+        <w:pStyle w:val="ListParagraph"/>
+        <w:numPr>
+          <w:ilvl w:val="0"/>
+          <w:numId w:val="1"/>
+        </w:numPr>
+        <w:rPr>
+          <w:b/>
+          <w:bCs/>
+        </w:rPr>
+      </w:pPr>
+      <w:r>
+        <w:rPr>
+          <w:b/>
+          <w:bCs/>
+        </w:rPr>
+        <w:t>Initial investment = PV(0)</w:t>
+      </w:r>
+      <w:r>
+        <w:t>, divides initial investment by 1.</w:t>
+      </w:r>
+    </w:p>
+    <w:p>
+      <w:pPr>
+        <w:pStyle w:val="ListParagraph"/>
+        <w:numPr>
+          <w:ilvl w:val="0"/>
+          <w:numId w:val="1"/>
+        </w:numPr>
+        <w:rPr>
+          <w:b/>
+          <w:bCs/>
+        </w:rPr>
+      </w:pPr>
       <w:r>
         <w:rPr>
           <w:b/>
@@ -3516,86 +3457,6 @@
         <w:t>r</w:t>
       </w:r>
       <w:r>
-        <w:rPr>
-          <w:b/>
-          <w:bCs/>
-        </w:rPr>
-        <w:t>)^</w:t>
-      </w:r>
-      <w:r>
-        <w:rPr>
-          <w:b/>
-          <w:bCs/>
-        </w:rPr>
-        <w:t>t</w:t>
-      </w:r>
-    </w:p>
-    <w:p>
-      <w:pPr>
-        <w:pStyle w:val="ListParagraph"/>
-        <w:numPr>
-          <w:ilvl w:val="0"/>
-          <w:numId w:val="1"/>
-        </w:numPr>
-        <w:rPr>
-          <w:b/>
-          <w:bCs/>
-        </w:rPr>
-      </w:pPr>
-      <w:r>
-        <w:rPr>
-          <w:b/>
-          <w:bCs/>
-        </w:rPr>
-        <w:t xml:space="preserve">FV </w:t>
-      </w:r>
-      <w:r>
-        <w:t>means future value.</w:t>
-      </w:r>
-    </w:p>
-    <w:p>
-      <w:pPr>
-        <w:pStyle w:val="ListParagraph"/>
-        <w:numPr>
-          <w:ilvl w:val="0"/>
-          <w:numId w:val="1"/>
-        </w:numPr>
-        <w:rPr>
-          <w:b/>
-          <w:bCs/>
-        </w:rPr>
-      </w:pPr>
-      <w:r>
-        <w:rPr>
-          <w:b/>
-          <w:bCs/>
-        </w:rPr>
-        <w:t>Initial investment = PV(0)</w:t>
-      </w:r>
-      <w:r>
-        <w:t>, divides initial investment by 1.</w:t>
-      </w:r>
-    </w:p>
-    <w:p>
-      <w:pPr>
-        <w:pStyle w:val="ListParagraph"/>
-        <w:numPr>
-          <w:ilvl w:val="0"/>
-          <w:numId w:val="1"/>
-        </w:numPr>
-        <w:rPr>
-          <w:b/>
-          <w:bCs/>
-        </w:rPr>
-      </w:pPr>
-      <w:r>
-        <w:rPr>
-          <w:b/>
-          <w:bCs/>
-        </w:rPr>
-        <w:t>r</w:t>
-      </w:r>
-      <w:r>
         <w:t xml:space="preserve"> is the </w:t>
       </w:r>
       <w:r>
@@ -3630,28 +3491,7 @@
         <w:t xml:space="preserve">NPV </w:t>
       </w:r>
       <w:r>
-        <w:t>function in excel</w:t>
-      </w:r>
-      <w:r>
-        <w:t xml:space="preserve"> calculates</w:t>
-      </w:r>
-      <w:r>
-        <w:t xml:space="preserve"> the</w:t>
-      </w:r>
-      <w:r>
-        <w:t xml:space="preserve"> present values of the</w:t>
-      </w:r>
-      <w:r>
-        <w:t xml:space="preserve"> projected cashflows </w:t>
-      </w:r>
-      <w:r>
-        <w:t>by discounting them and then sums them, it</w:t>
-      </w:r>
-      <w:r>
-        <w:t xml:space="preserve"> should not include the initial investment.</w:t>
-      </w:r>
-      <w:r>
-        <w:t xml:space="preserve"> </w:t>
+        <w:t xml:space="preserve">function in excel calculates the present values of the projected cashflows by discounting them and then sums them, it should not include the initial investment. </w:t>
       </w:r>
     </w:p>
     <w:p>
@@ -3664,21 +3504,7 @@
           <w:b/>
           <w:bCs/>
         </w:rPr>
-        <w:t>NPV(</w:t>
-      </w:r>
-      <w:r>
-        <w:rPr>
-          <w:b/>
-          <w:bCs/>
-        </w:rPr>
-        <w:t>discount_</w:t>
-      </w:r>
-      <w:r>
-        <w:rPr>
-          <w:b/>
-          <w:bCs/>
-        </w:rPr>
-        <w:t>rate, cashflows)</w:t>
+        <w:t>NPV(discount_rate, cashflows)</w:t>
       </w:r>
     </w:p>
     <w:p/>
@@ -3712,28 +3538,7 @@
           <w:b/>
           <w:bCs/>
         </w:rPr>
-        <w:t>SUM(value(s)1</w:t>
-      </w:r>
-      <w:r>
-        <w:rPr>
-          <w:b/>
-          <w:bCs/>
-        </w:rPr>
-        <w:t xml:space="preserve"> [</w:t>
-      </w:r>
-      <w:r>
-        <w:rPr>
-          <w:b/>
-          <w:bCs/>
-        </w:rPr>
-        <w:t>, v</w:t>
-      </w:r>
-      <w:r>
-        <w:rPr>
-          <w:b/>
-          <w:bCs/>
-        </w:rPr>
-        <w:t>alues(s)2])…)</w:t>
+        <w:t>SUM(value(s)1 [, values(s)2])…)</w:t>
       </w:r>
     </w:p>
     <w:p>
@@ -3757,10 +3562,7 @@
         <w:pStyle w:val="Heading2"/>
       </w:pPr>
       <w:r>
-        <w:t xml:space="preserve">Lesson </w:t>
-      </w:r>
-      <w:r>
-        <w:t>6-</w:t>
+        <w:t>Lesson 6-</w:t>
       </w:r>
       <w:r>
         <w:t>66</w:t>
@@ -3803,13 +3605,7 @@
         </w:numPr>
       </w:pPr>
       <w:r>
-        <w:t xml:space="preserve">IRR </w:t>
-      </w:r>
-      <w:r>
-        <w:t xml:space="preserve">is the discount rate that </w:t>
-      </w:r>
-      <w:r>
-        <w:t>makes NPV = 0.</w:t>
+        <w:t>IRR is the discount rate that makes NPV = 0.</w:t>
       </w:r>
     </w:p>
     <w:p/>
@@ -4177,13 +3973,7 @@
         <w:t>EOMONTH</w:t>
       </w:r>
       <w:r>
-        <w:t xml:space="preserve"> gives the last date of the month </w:t>
-      </w:r>
-      <w:r>
-        <w:t>given an</w:t>
-      </w:r>
-      <w:r>
-        <w:t xml:space="preserve"> offset.</w:t>
+        <w:t xml:space="preserve"> gives the last date of the month given an offset.</w:t>
       </w:r>
     </w:p>
     <w:p>
@@ -4267,14 +4057,7 @@
           <w:b/>
           <w:bCs/>
         </w:rPr>
-        <w:t>EOMONTH(</w:t>
-      </w:r>
-      <w:r>
-        <w:rPr>
-          <w:b/>
-          <w:bCs/>
-        </w:rPr>
-        <w:t>start_date)</w:t>
+        <w:t>EOMONTH(start_date)</w:t>
       </w:r>
     </w:p>
     <w:p>
@@ -4370,31 +4153,7 @@
         <w:t>profit and loss statement</w:t>
       </w:r>
       <w:r>
-        <w:t xml:space="preserve">. It </w:t>
-      </w:r>
-      <w:r>
-        <w:t xml:space="preserve">is a report </w:t>
-      </w:r>
-      <w:r>
-        <w:t>summarizing</w:t>
-      </w:r>
-      <w:r>
-        <w:t xml:space="preserve"> a company’s revenues, expenses, </w:t>
-      </w:r>
-      <w:r>
-        <w:t xml:space="preserve">and costs providing a clear view of a company’s profitability </w:t>
-      </w:r>
-      <w:r>
-        <w:t>over a period</w:t>
-      </w:r>
-      <w:r>
-        <w:t xml:space="preserve"> such</w:t>
-      </w:r>
-      <w:r>
-        <w:t xml:space="preserve"> as</w:t>
-      </w:r>
-      <w:r>
-        <w:t xml:space="preserve"> month, quarter, or year.</w:t>
+        <w:t>. It is a report summarizing a company’s revenues, expenses, and costs providing a clear view of a company’s profitability over a period such as month, quarter, or year.</w:t>
       </w:r>
     </w:p>
     <w:p/>
@@ -4613,10 +4372,7 @@
         </w:numPr>
       </w:pPr>
       <w:r>
-        <w:t>Net income</w:t>
-      </w:r>
-      <w:r>
-        <w:t xml:space="preserve"> </w:t>
+        <w:t xml:space="preserve">Net income </w:t>
       </w:r>
     </w:p>
     <w:p/>
@@ -4650,10 +4406,7 @@
         </w:numPr>
       </w:pPr>
       <w:r>
-        <w:t>Income generated from s</w:t>
-      </w:r>
-      <w:r>
-        <w:t>ale of goods/services from core business operations.</w:t>
+        <w:t>Income generated from sale of goods/services from core business operations.</w:t>
       </w:r>
     </w:p>
     <w:p>
@@ -4681,10 +4434,7 @@
         </w:numPr>
       </w:pPr>
       <w:r>
-        <w:t xml:space="preserve">Cogs </w:t>
-      </w:r>
-      <w:r>
-        <w:t>Direct costs attributable to the production of goods sold</w:t>
+        <w:t>Cogs Direct costs attributable to the production of goods sold</w:t>
       </w:r>
     </w:p>
     <w:p>
@@ -4725,21 +4475,7 @@
           <w:b/>
           <w:bCs/>
         </w:rPr>
-        <w:t xml:space="preserve">Gross Profit = Revenue from sales of goods/services </w:t>
-      </w:r>
-      <w:r>
-        <w:rPr>
-          <w:b/>
-          <w:bCs/>
-        </w:rPr>
-        <w:t>from</w:t>
-      </w:r>
-      <w:r>
-        <w:rPr>
-          <w:b/>
-          <w:bCs/>
-        </w:rPr>
-        <w:t xml:space="preserve"> core business operations – Cogs </w:t>
+        <w:t xml:space="preserve">Gross Profit = Revenue from sales of goods/services from core business operations – Cogs </w:t>
       </w:r>
     </w:p>
     <w:p>
@@ -4767,10 +4503,7 @@
         </w:numPr>
       </w:pPr>
       <w:r>
-        <w:t>Costs incurred during normal business hours</w:t>
-      </w:r>
-      <w:r>
-        <w:t>; costs directly related to running the core business</w:t>
+        <w:t>Costs incurred during normal business hours; costs directly related to running the core business</w:t>
       </w:r>
     </w:p>
     <w:p>
@@ -4884,10 +4617,7 @@
         <w:t>EBITDA = Revenue – COGS – Operating Expenses</w:t>
       </w:r>
       <w:r>
-        <w:t xml:space="preserve"> (OPEX)</w:t>
-      </w:r>
-      <w:r>
-        <w:t xml:space="preserve"> (except depreciation/amortization)</w:t>
+        <w:t xml:space="preserve"> (OPEX) (except depreciation/amortization)</w:t>
       </w:r>
     </w:p>
     <w:p>
@@ -5128,14 +4858,7 @@
           <w:b/>
           <w:bCs/>
         </w:rPr>
-        <w:t xml:space="preserve">Interest </w:t>
-      </w:r>
-      <w:r>
-        <w:rPr>
-          <w:b/>
-          <w:bCs/>
-        </w:rPr>
-        <w:t>expenses –</w:t>
+        <w:t>Interest expenses –</w:t>
       </w:r>
       <w:r>
         <w:t xml:space="preserve"> from loans, debt.</w:t>
@@ -5230,8 +4953,298 @@
           <w:b/>
           <w:bCs/>
         </w:rPr>
-        <w:t xml:space="preserve">Net </w:t>
-      </w:r>
+        <w:t>Net Income</w:t>
+      </w:r>
+    </w:p>
+    <w:p>
+      <w:pPr>
+        <w:pStyle w:val="ListParagraph"/>
+        <w:numPr>
+          <w:ilvl w:val="1"/>
+          <w:numId w:val="1"/>
+        </w:numPr>
+      </w:pPr>
+      <w:r>
+        <w:t xml:space="preserve">Synonymous with </w:t>
+      </w:r>
+      <w:r>
+        <w:rPr>
+          <w:b/>
+          <w:bCs/>
+        </w:rPr>
+        <w:t>earnings</w:t>
+      </w:r>
+      <w:r>
+        <w:t>.</w:t>
+      </w:r>
+    </w:p>
+    <w:p>
+      <w:pPr>
+        <w:pStyle w:val="ListParagraph"/>
+        <w:numPr>
+          <w:ilvl w:val="1"/>
+          <w:numId w:val="1"/>
+        </w:numPr>
+      </w:pPr>
+      <w:r>
+        <w:t>Profit and Income are used interchangeably in Finance/Accounting.</w:t>
+      </w:r>
+    </w:p>
+    <w:p>
+      <w:pPr>
+        <w:pStyle w:val="ListParagraph"/>
+        <w:numPr>
+          <w:ilvl w:val="2"/>
+          <w:numId w:val="1"/>
+        </w:numPr>
+      </w:pPr>
+      <w:r>
+        <w:t>Income is more formal and usually used in financial reports.</w:t>
+      </w:r>
+    </w:p>
+    <w:p>
+      <w:pPr>
+        <w:pStyle w:val="ListParagraph"/>
+        <w:numPr>
+          <w:ilvl w:val="1"/>
+          <w:numId w:val="1"/>
+        </w:numPr>
+      </w:pPr>
+      <w:r>
+        <w:lastRenderedPageBreak/>
+        <w:t>The final profit after all expenses have been deducted from revenue</w:t>
+      </w:r>
+    </w:p>
+    <w:p>
+      <w:pPr>
+        <w:pStyle w:val="ListParagraph"/>
+        <w:numPr>
+          <w:ilvl w:val="1"/>
+          <w:numId w:val="1"/>
+        </w:numPr>
+      </w:pPr>
+      <w:r>
+        <w:rPr>
+          <w:b/>
+          <w:bCs/>
+        </w:rPr>
+        <w:t>Net Income = Revenue – Cogs – OPEX – Interest Expenses + Interest Income - Taxes</w:t>
+      </w:r>
+    </w:p>
+    <w:p>
+      <w:pPr>
+        <w:pStyle w:val="ListParagraph"/>
+        <w:numPr>
+          <w:ilvl w:val="2"/>
+          <w:numId w:val="1"/>
+        </w:numPr>
+      </w:pPr>
+      <w:r>
+        <w:rPr>
+          <w:b/>
+          <w:bCs/>
+        </w:rPr>
+        <w:t>Interest</w:t>
+      </w:r>
+      <w:r>
+        <w:t xml:space="preserve"> is not an operating expense</w:t>
+      </w:r>
+    </w:p>
+    <w:p>
+      <w:pPr>
+        <w:rPr>
+          <w:b/>
+          <w:bCs/>
+        </w:rPr>
+      </w:pPr>
+      <w:r>
+        <w:t xml:space="preserve">A </w:t>
+      </w:r>
+      <w:r>
+        <w:rPr>
+          <w:b/>
+          <w:bCs/>
+        </w:rPr>
+        <w:t xml:space="preserve">P&amp;L </w:t>
+      </w:r>
+      <w:r>
+        <w:t xml:space="preserve">may also include KPIs such as </w:t>
+      </w:r>
+      <w:r>
+        <w:rPr>
+          <w:b/>
+          <w:bCs/>
+        </w:rPr>
+        <w:t>GM%, EBITDA%, EBIT%</w:t>
+      </w:r>
+    </w:p>
+    <w:p/>
+    <w:p/>
+    <w:p>
+      <w:r>
+        <w:rPr>
+          <w:b/>
+          <w:bCs/>
+        </w:rPr>
+        <w:t xml:space="preserve">Gross Income </w:t>
+      </w:r>
+      <w:r>
+        <w:t>may be included in P&amp;L as a subtotal</w:t>
+      </w:r>
+    </w:p>
+    <w:p>
+      <w:pPr>
+        <w:pStyle w:val="ListParagraph"/>
+        <w:numPr>
+          <w:ilvl w:val="0"/>
+          <w:numId w:val="1"/>
+        </w:numPr>
+      </w:pPr>
+      <w:r>
+        <w:rPr>
+          <w:b/>
+          <w:bCs/>
+        </w:rPr>
+        <w:t>Gross Income = Revenue – Cogs</w:t>
+      </w:r>
+    </w:p>
+    <w:p/>
+    <w:p>
+      <w:r>
+        <w:t>Margins can also be included in P&amp;L:</w:t>
+      </w:r>
+    </w:p>
+    <w:p>
+      <w:pPr>
+        <w:pStyle w:val="ListParagraph"/>
+        <w:numPr>
+          <w:ilvl w:val="0"/>
+          <w:numId w:val="1"/>
+        </w:numPr>
+        <w:rPr>
+          <w:b/>
+          <w:bCs/>
+        </w:rPr>
+      </w:pPr>
+      <w:r>
+        <w:rPr>
+          <w:b/>
+          <w:bCs/>
+        </w:rPr>
+        <w:t>Gross Margin = (Gross Income / Revenue) * 100</w:t>
+      </w:r>
+    </w:p>
+    <w:p>
+      <w:pPr>
+        <w:pStyle w:val="ListParagraph"/>
+        <w:numPr>
+          <w:ilvl w:val="0"/>
+          <w:numId w:val="1"/>
+        </w:numPr>
+        <w:rPr>
+          <w:b/>
+          <w:bCs/>
+        </w:rPr>
+      </w:pPr>
+      <w:r>
+        <w:rPr>
+          <w:b/>
+          <w:bCs/>
+        </w:rPr>
+        <w:t>(Net) Profit Margin = (Net Income / Revenue) * 100</w:t>
+      </w:r>
+    </w:p>
+    <w:p>
+      <w:pPr>
+        <w:pStyle w:val="ListParagraph"/>
+        <w:numPr>
+          <w:ilvl w:val="0"/>
+          <w:numId w:val="1"/>
+        </w:numPr>
+        <w:rPr>
+          <w:b/>
+          <w:bCs/>
+        </w:rPr>
+      </w:pPr>
+      <w:r>
+        <w:rPr>
+          <w:b/>
+          <w:bCs/>
+        </w:rPr>
+        <w:t>EBITD Margin % = (EBITDA / Revenue) * 100</w:t>
+      </w:r>
+    </w:p>
+    <w:p>
+      <w:pPr>
+        <w:pStyle w:val="ListParagraph"/>
+        <w:numPr>
+          <w:ilvl w:val="0"/>
+          <w:numId w:val="1"/>
+        </w:numPr>
+        <w:rPr>
+          <w:b/>
+          <w:bCs/>
+        </w:rPr>
+      </w:pPr>
+      <w:r>
+        <w:rPr>
+          <w:b/>
+          <w:bCs/>
+        </w:rPr>
+        <w:t>EBIT Margin % = (EBIT / Revenue) * 100</w:t>
+      </w:r>
+    </w:p>
+    <w:p>
+      <w:pPr>
+        <w:rPr>
+          <w:b/>
+          <w:bCs/>
+        </w:rPr>
+      </w:pPr>
+    </w:p>
+    <w:p>
+      <w:r>
+        <w:t>Year-over-Year % changes can also be included.</w:t>
+      </w:r>
+    </w:p>
+    <w:p>
+      <w:pPr>
+        <w:rPr>
+          <w:b/>
+          <w:bCs/>
+        </w:rPr>
+      </w:pPr>
+    </w:p>
+    <w:p/>
+    <w:p>
+      <w:r>
+        <w:rPr>
+          <w:b/>
+          <w:bCs/>
+        </w:rPr>
+        <w:t xml:space="preserve">Revenue </w:t>
+      </w:r>
+      <w:r>
+        <w:t xml:space="preserve">is the total money a company earns from its core business operations </w:t>
+      </w:r>
+      <w:r>
+        <w:rPr>
+          <w:b/>
+          <w:bCs/>
+        </w:rPr>
+        <w:t>before any costs or expenses</w:t>
+      </w:r>
+      <w:r>
+        <w:t>.</w:t>
+      </w:r>
+    </w:p>
+    <w:p>
+      <w:pPr>
+        <w:rPr>
+          <w:b/>
+          <w:bCs/>
+        </w:rPr>
+      </w:pPr>
       <w:r>
         <w:rPr>
           <w:b/>
@@ -5239,6 +5252,32 @@
         </w:rPr>
         <w:t>Income</w:t>
       </w:r>
+      <w:r>
+        <w:t xml:space="preserve"> is an umbrella term meaning revenue </w:t>
+      </w:r>
+      <w:r>
+        <w:rPr>
+          <w:b/>
+          <w:bCs/>
+        </w:rPr>
+        <w:t>after certain costs or expenses are deducted.</w:t>
+      </w:r>
+    </w:p>
+    <w:p>
+      <w:pPr>
+        <w:pStyle w:val="ListParagraph"/>
+        <w:numPr>
+          <w:ilvl w:val="0"/>
+          <w:numId w:val="1"/>
+        </w:numPr>
+        <w:rPr>
+          <w:b/>
+          <w:bCs/>
+        </w:rPr>
+      </w:pPr>
+      <w:r>
+        <w:t>There are different kinds of income:</w:t>
+      </w:r>
     </w:p>
     <w:p>
       <w:pPr>
@@ -5247,16 +5286,187 @@
           <w:ilvl w:val="1"/>
           <w:numId w:val="1"/>
         </w:numPr>
-      </w:pPr>
-      <w:r>
-        <w:t xml:space="preserve">Synonymous with </w:t>
-      </w:r>
-      <w:r>
-        <w:rPr>
-          <w:b/>
-          <w:bCs/>
-        </w:rPr>
-        <w:t>earnings</w:t>
+        <w:rPr>
+          <w:b/>
+          <w:bCs/>
+        </w:rPr>
+      </w:pPr>
+      <w:r>
+        <w:t>Net income</w:t>
+      </w:r>
+    </w:p>
+    <w:p>
+      <w:pPr>
+        <w:pStyle w:val="ListParagraph"/>
+        <w:numPr>
+          <w:ilvl w:val="1"/>
+          <w:numId w:val="1"/>
+        </w:numPr>
+        <w:rPr>
+          <w:b/>
+          <w:bCs/>
+        </w:rPr>
+      </w:pPr>
+      <w:r>
+        <w:t>Gross income</w:t>
+      </w:r>
+    </w:p>
+    <w:p>
+      <w:pPr>
+        <w:pStyle w:val="ListParagraph"/>
+        <w:numPr>
+          <w:ilvl w:val="1"/>
+          <w:numId w:val="1"/>
+        </w:numPr>
+        <w:rPr>
+          <w:b/>
+          <w:bCs/>
+        </w:rPr>
+      </w:pPr>
+      <w:r>
+        <w:t>EBITDA</w:t>
+      </w:r>
+    </w:p>
+    <w:p>
+      <w:pPr>
+        <w:pStyle w:val="ListParagraph"/>
+        <w:numPr>
+          <w:ilvl w:val="1"/>
+          <w:numId w:val="1"/>
+        </w:numPr>
+        <w:rPr>
+          <w:b/>
+          <w:bCs/>
+        </w:rPr>
+      </w:pPr>
+      <w:r>
+        <w:t>EBIT</w:t>
+      </w:r>
+    </w:p>
+    <w:p>
+      <w:pPr>
+        <w:pStyle w:val="ListParagraph"/>
+        <w:numPr>
+          <w:ilvl w:val="1"/>
+          <w:numId w:val="1"/>
+        </w:numPr>
+        <w:rPr>
+          <w:b/>
+          <w:bCs/>
+        </w:rPr>
+      </w:pPr>
+      <w:r>
+        <w:t>EBT</w:t>
+      </w:r>
+    </w:p>
+    <w:p>
+      <w:r>
+        <w:t>“</w:t>
+      </w:r>
+      <w:r>
+        <w:rPr>
+          <w:b/>
+          <w:bCs/>
+        </w:rPr>
+        <w:t>Earnings</w:t>
+      </w:r>
+      <w:r>
+        <w:t xml:space="preserve">” is a synonym for </w:t>
+      </w:r>
+      <w:r>
+        <w:rPr>
+          <w:b/>
+          <w:bCs/>
+        </w:rPr>
+        <w:t>net income</w:t>
+      </w:r>
+      <w:r>
+        <w:t xml:space="preserve"> in accounting.</w:t>
+      </w:r>
+    </w:p>
+    <w:p/>
+    <w:p>
+      <w:r>
+        <w:t>Additionally, every P&amp;L requires it shows total revenues, total expenses, and net profit.</w:t>
+      </w:r>
+    </w:p>
+    <w:p/>
+    <w:p>
+      <w:r>
+        <w:t>A holding company has its own standalone P&amp;L and one for each of its subsidiaries.</w:t>
+      </w:r>
+    </w:p>
+    <w:p>
+      <w:pPr>
+        <w:pStyle w:val="Heading2"/>
+      </w:pPr>
+    </w:p>
+    <w:p>
+      <w:r>
+        <w:t xml:space="preserve">A P&amp;L </w:t>
+      </w:r>
+      <w:r>
+        <w:rPr>
+          <w:b/>
+          <w:bCs/>
+        </w:rPr>
+        <w:t>extraction</w:t>
+      </w:r>
+      <w:r>
+        <w:t xml:space="preserve"> is a subset of a P&amp;L typically for reporting purposes.</w:t>
+      </w:r>
+    </w:p>
+    <w:p>
+      <w:pPr>
+        <w:pStyle w:val="Heading2"/>
+      </w:pPr>
+      <w:r>
+        <w:t>Lesson 7-</w:t>
+      </w:r>
+      <w:r>
+        <w:t>71</w:t>
+      </w:r>
+      <w:r>
+        <w:t>:</w:t>
+      </w:r>
+      <w:r>
+        <w:t xml:space="preserve"> Understand Your Data Source Before You Start Working on</w:t>
+      </w:r>
+      <w:r>
+        <w:t xml:space="preserve"> It</w:t>
+      </w:r>
+    </w:p>
+    <w:p/>
+    <w:p>
+      <w:r>
+        <w:t xml:space="preserve">A </w:t>
+      </w:r>
+      <w:r>
+        <w:rPr>
+          <w:b/>
+          <w:bCs/>
+        </w:rPr>
+        <w:t>holding company</w:t>
+      </w:r>
+      <w:r>
+        <w:t xml:space="preserve"> is a company that </w:t>
+      </w:r>
+      <w:r>
+        <w:rPr>
+          <w:b/>
+          <w:bCs/>
+        </w:rPr>
+        <w:t>owns controlling shares or stakes in other companies</w:t>
+      </w:r>
+      <w:r>
+        <w:t xml:space="preserve"> (called subsidiaries) but usually </w:t>
+      </w:r>
+      <w:r>
+        <w:rPr>
+          <w:b/>
+          <w:bCs/>
+        </w:rPr>
+        <w:t>does not produce goods or services itself</w:t>
       </w:r>
       <w:r>
         <w:t>.</w:t>
@@ -5266,12 +5476,101 @@
       <w:pPr>
         <w:pStyle w:val="ListParagraph"/>
         <w:numPr>
+          <w:ilvl w:val="0"/>
+          <w:numId w:val="1"/>
+        </w:numPr>
+      </w:pPr>
+      <w:r>
+        <w:t xml:space="preserve">Its main purpose is to </w:t>
+      </w:r>
+      <w:r>
+        <w:rPr>
+          <w:b/>
+          <w:bCs/>
+        </w:rPr>
+        <w:t>control, manage, and protect investments</w:t>
+      </w:r>
+      <w:r>
+        <w:t xml:space="preserve"> in those subsidiaries.</w:t>
+      </w:r>
+    </w:p>
+    <w:p>
+      <w:pPr>
+        <w:pStyle w:val="ListParagraph"/>
+        <w:numPr>
+          <w:ilvl w:val="0"/>
+          <w:numId w:val="1"/>
+        </w:numPr>
+      </w:pPr>
+      <w:r>
+        <w:rPr>
+          <w:b/>
+          <w:bCs/>
+        </w:rPr>
+        <w:t xml:space="preserve">Partner company </w:t>
+      </w:r>
+      <w:r>
+        <w:t xml:space="preserve">is another name for a </w:t>
+      </w:r>
+      <w:r>
+        <w:rPr>
+          <w:b/>
+          <w:bCs/>
+        </w:rPr>
+        <w:t>subsidiary</w:t>
+      </w:r>
+      <w:r>
+        <w:t>.</w:t>
+      </w:r>
+    </w:p>
+    <w:p/>
+    <w:p>
+      <w:r>
+        <w:t xml:space="preserve">A P&amp;L account is a </w:t>
+      </w:r>
+      <w:r>
+        <w:rPr>
+          <w:b/>
+          <w:bCs/>
+        </w:rPr>
+        <w:t xml:space="preserve">profit and loss </w:t>
+      </w:r>
+      <w:r>
+        <w:t>account for a company. There is a P&amp;L account for different revenue and expenditure streams.</w:t>
+      </w:r>
+    </w:p>
+    <w:p>
+      <w:pPr>
+        <w:pStyle w:val="ListParagraph"/>
+        <w:numPr>
+          <w:ilvl w:val="0"/>
+          <w:numId w:val="1"/>
+        </w:numPr>
+      </w:pPr>
+      <w:r>
+        <w:t xml:space="preserve">Each P&amp;L account has an </w:t>
+      </w:r>
+      <w:r>
+        <w:rPr>
+          <w:b/>
+          <w:bCs/>
+        </w:rPr>
+        <w:t>account number</w:t>
+      </w:r>
+      <w:r>
+        <w:t>.</w:t>
+      </w:r>
+    </w:p>
+    <w:p>
+      <w:pPr>
+        <w:pStyle w:val="ListParagraph"/>
+        <w:numPr>
           <w:ilvl w:val="1"/>
           <w:numId w:val="1"/>
         </w:numPr>
       </w:pPr>
       <w:r>
-        <w:t>Profit and Income are used interchangeably in Finance/Accounting.</w:t>
+        <w:t>An P&amp;L account can contain P&amp;L information for different companies.</w:t>
       </w:r>
     </w:p>
     <w:p>
@@ -5283,7 +5582,191 @@
         </w:numPr>
       </w:pPr>
       <w:r>
-        <w:t>Income is more formal and usually used in financial reports.</w:t>
+        <w:t xml:space="preserve">These different companies will share the same </w:t>
+      </w:r>
+      <w:r>
+        <w:rPr>
+          <w:b/>
+          <w:bCs/>
+        </w:rPr>
+        <w:t>P&amp;L account</w:t>
+      </w:r>
+      <w:r>
+        <w:rPr>
+          <w:b/>
+          <w:bCs/>
+        </w:rPr>
+        <w:t xml:space="preserve"> </w:t>
+      </w:r>
+      <w:r>
+        <w:t xml:space="preserve">and </w:t>
+      </w:r>
+      <w:r>
+        <w:rPr>
+          <w:b/>
+          <w:bCs/>
+        </w:rPr>
+        <w:t>Account Number</w:t>
+      </w:r>
+      <w:r>
+        <w:t>.</w:t>
+      </w:r>
+    </w:p>
+    <w:p>
+      <w:pPr>
+        <w:pStyle w:val="ListParagraph"/>
+        <w:numPr>
+          <w:ilvl w:val="0"/>
+          <w:numId w:val="1"/>
+        </w:numPr>
+      </w:pPr>
+      <w:r>
+        <w:t xml:space="preserve">We should always check if </w:t>
+      </w:r>
+      <w:r>
+        <w:rPr>
+          <w:b/>
+          <w:bCs/>
+        </w:rPr>
+        <w:t>account numbers</w:t>
+      </w:r>
+      <w:r>
+        <w:t xml:space="preserve"> are </w:t>
+      </w:r>
+      <w:r>
+        <w:rPr>
+          <w:b/>
+          <w:bCs/>
+        </w:rPr>
+        <w:t>homogenous</w:t>
+      </w:r>
+      <w:r>
+        <w:t xml:space="preserve"> across different </w:t>
+      </w:r>
+      <w:r>
+        <w:rPr>
+          <w:b/>
+          <w:bCs/>
+        </w:rPr>
+        <w:t>FYs</w:t>
+      </w:r>
+      <w:r>
+        <w:t xml:space="preserve"> (fiscal years).</w:t>
+      </w:r>
+    </w:p>
+    <w:p>
+      <w:r>
+        <w:t xml:space="preserve">A </w:t>
+      </w:r>
+      <w:r>
+        <w:rPr>
+          <w:b/>
+          <w:bCs/>
+        </w:rPr>
+        <w:t xml:space="preserve">financial statement </w:t>
+      </w:r>
+      <w:r>
+        <w:t>consolidates allt profit and loss accounts for a given company.</w:t>
+      </w:r>
+    </w:p>
+    <w:p>
+      <w:r>
+        <w:rPr>
+          <w:b/>
+          <w:bCs/>
+        </w:rPr>
+        <w:t xml:space="preserve">Total </w:t>
+      </w:r>
+      <w:r>
+        <w:t>is the overall amount registered for a given type of P&amp;L account.</w:t>
+      </w:r>
+    </w:p>
+    <w:p/>
+    <w:p>
+      <w:r>
+        <w:t xml:space="preserve">In a </w:t>
+      </w:r>
+      <w:r>
+        <w:rPr>
+          <w:b/>
+          <w:bCs/>
+        </w:rPr>
+        <w:t>P&amp;L extraction</w:t>
+      </w:r>
+      <w:r>
+        <w:t xml:space="preserve">, </w:t>
+      </w:r>
+      <w:r>
+        <w:rPr>
+          <w:b/>
+          <w:bCs/>
+        </w:rPr>
+        <w:t>revenues</w:t>
+      </w:r>
+      <w:r>
+        <w:t xml:space="preserve"> have a </w:t>
+      </w:r>
+      <w:r>
+        <w:rPr>
+          <w:b/>
+          <w:bCs/>
+        </w:rPr>
+        <w:t>negative</w:t>
+      </w:r>
+      <w:r>
+        <w:t xml:space="preserve"> sign, and </w:t>
+      </w:r>
+      <w:r>
+        <w:rPr>
+          <w:b/>
+          <w:bCs/>
+        </w:rPr>
+        <w:t>costs</w:t>
+      </w:r>
+      <w:r>
+        <w:t xml:space="preserve"> have a </w:t>
+      </w:r>
+      <w:r>
+        <w:rPr>
+          <w:b/>
+          <w:bCs/>
+        </w:rPr>
+        <w:t xml:space="preserve">positive </w:t>
+      </w:r>
+      <w:r>
+        <w:t>sign.</w:t>
+      </w:r>
+    </w:p>
+    <w:p/>
+    <w:p/>
+    <w:p>
+      <w:r>
+        <w:lastRenderedPageBreak/>
+        <w:t xml:space="preserve">A P&amp;L statement shows net income/loss and its breakdown, also why it’s called an “income statement” </w:t>
+      </w:r>
+    </w:p>
+    <w:p>
+      <w:pPr>
+        <w:pStyle w:val="ListParagraph"/>
+        <w:numPr>
+          <w:ilvl w:val="0"/>
+          <w:numId w:val="1"/>
+        </w:numPr>
+      </w:pPr>
+      <w:r>
+        <w:t>Broken down by a period such as month, quarter, or year.</w:t>
+      </w:r>
+    </w:p>
+    <w:p>
+      <w:pPr>
+        <w:pStyle w:val="ListParagraph"/>
+        <w:numPr>
+          <w:ilvl w:val="0"/>
+          <w:numId w:val="1"/>
+        </w:numPr>
+      </w:pPr>
+      <w:r>
+        <w:t>It shows:</w:t>
       </w:r>
     </w:p>
     <w:p>
@@ -5295,11 +5778,7 @@
         </w:numPr>
       </w:pPr>
       <w:r>
-        <w:lastRenderedPageBreak/>
-        <w:t>The final profit after all expenses have been deducted from</w:t>
-      </w:r>
-      <w:r>
-        <w:t xml:space="preserve"> revenue</w:t>
+        <w:t xml:space="preserve">The net income/loss </w:t>
       </w:r>
     </w:p>
     <w:p>
@@ -5311,52 +5790,30 @@
         </w:numPr>
       </w:pPr>
       <w:r>
-        <w:rPr>
-          <w:b/>
-          <w:bCs/>
-        </w:rPr>
-        <w:t xml:space="preserve">Net Income = Revenue – Cogs – OPEX </w:t>
-      </w:r>
-      <w:r>
-        <w:rPr>
-          <w:b/>
-          <w:bCs/>
-        </w:rPr>
-        <w:t>–</w:t>
-      </w:r>
-      <w:r>
-        <w:rPr>
-          <w:b/>
-          <w:bCs/>
-        </w:rPr>
-        <w:t xml:space="preserve"> </w:t>
-      </w:r>
-      <w:r>
-        <w:rPr>
-          <w:b/>
-          <w:bCs/>
-        </w:rPr>
-        <w:t>Interest</w:t>
-      </w:r>
-      <w:r>
-        <w:rPr>
-          <w:b/>
-          <w:bCs/>
-        </w:rPr>
-        <w:t xml:space="preserve"> Expenses + Interest Income</w:t>
-      </w:r>
-      <w:r>
-        <w:rPr>
-          <w:b/>
-          <w:bCs/>
-        </w:rPr>
-        <w:t xml:space="preserve"> - </w:t>
-      </w:r>
-      <w:r>
-        <w:rPr>
-          <w:b/>
-          <w:bCs/>
-        </w:rPr>
+        <w:t>Revenue</w:t>
+      </w:r>
+    </w:p>
+    <w:p>
+      <w:pPr>
+        <w:pStyle w:val="ListParagraph"/>
+        <w:numPr>
+          <w:ilvl w:val="1"/>
+          <w:numId w:val="1"/>
+        </w:numPr>
+      </w:pPr>
+      <w:r>
+        <w:t>Cogs</w:t>
+      </w:r>
+    </w:p>
+    <w:p>
+      <w:pPr>
+        <w:pStyle w:val="ListParagraph"/>
+        <w:numPr>
+          <w:ilvl w:val="1"/>
+          <w:numId w:val="1"/>
+        </w:numPr>
+      </w:pPr>
+      <w:r>
         <w:t>Taxes</w:t>
       </w:r>
     </w:p>
@@ -5364,264 +5821,12 @@
       <w:pPr>
         <w:pStyle w:val="ListParagraph"/>
         <w:numPr>
-          <w:ilvl w:val="2"/>
-          <w:numId w:val="1"/>
-        </w:numPr>
-      </w:pPr>
-      <w:r>
-        <w:rPr>
-          <w:b/>
-          <w:bCs/>
-        </w:rPr>
-        <w:t>Interest</w:t>
-      </w:r>
-      <w:r>
-        <w:t xml:space="preserve"> is not an operating expense</w:t>
-      </w:r>
-    </w:p>
-    <w:p>
-      <w:pPr>
-        <w:rPr>
-          <w:b/>
-          <w:bCs/>
-        </w:rPr>
-      </w:pPr>
-      <w:r>
-        <w:t xml:space="preserve">A </w:t>
-      </w:r>
-      <w:r>
-        <w:rPr>
-          <w:b/>
-          <w:bCs/>
-        </w:rPr>
-        <w:t xml:space="preserve">P&amp;L </w:t>
-      </w:r>
-      <w:r>
-        <w:t xml:space="preserve">may also include KPIs such as </w:t>
-      </w:r>
-      <w:r>
-        <w:rPr>
-          <w:b/>
-          <w:bCs/>
-        </w:rPr>
-        <w:t>GM%, EBITDA%, EBIT%</w:t>
-      </w:r>
-    </w:p>
-    <w:p/>
-    <w:p/>
-    <w:p>
-      <w:r>
-        <w:rPr>
-          <w:b/>
-          <w:bCs/>
-        </w:rPr>
-        <w:t xml:space="preserve">Gross Income </w:t>
-      </w:r>
-      <w:r>
-        <w:t>may be included in P&amp;L as a subtotal</w:t>
-      </w:r>
-    </w:p>
-    <w:p>
-      <w:pPr>
-        <w:pStyle w:val="ListParagraph"/>
-        <w:numPr>
-          <w:ilvl w:val="0"/>
-          <w:numId w:val="1"/>
-        </w:numPr>
-      </w:pPr>
-      <w:r>
-        <w:rPr>
-          <w:b/>
-          <w:bCs/>
-        </w:rPr>
-        <w:t>Gross Income = Revenue – Cogs</w:t>
-      </w:r>
-    </w:p>
-    <w:p/>
-    <w:p>
-      <w:r>
-        <w:t>Margins can also be included in P&amp;L:</w:t>
-      </w:r>
-    </w:p>
-    <w:p>
-      <w:pPr>
-        <w:pStyle w:val="ListParagraph"/>
-        <w:numPr>
-          <w:ilvl w:val="0"/>
-          <w:numId w:val="1"/>
-        </w:numPr>
-        <w:rPr>
-          <w:b/>
-          <w:bCs/>
-        </w:rPr>
-      </w:pPr>
-      <w:r>
-        <w:rPr>
-          <w:b/>
-          <w:bCs/>
-        </w:rPr>
-        <w:t>Gross Margin = (Gross Income / Revenue) * 100</w:t>
-      </w:r>
-    </w:p>
-    <w:p>
-      <w:pPr>
-        <w:pStyle w:val="ListParagraph"/>
-        <w:numPr>
-          <w:ilvl w:val="0"/>
-          <w:numId w:val="1"/>
-        </w:numPr>
-        <w:rPr>
-          <w:b/>
-          <w:bCs/>
-        </w:rPr>
-      </w:pPr>
-      <w:r>
-        <w:rPr>
-          <w:b/>
-          <w:bCs/>
-        </w:rPr>
-        <w:t>(Net) Profit Margin = (Net Income / Revenue) * 100</w:t>
-      </w:r>
-    </w:p>
-    <w:p>
-      <w:pPr>
-        <w:pStyle w:val="ListParagraph"/>
-        <w:numPr>
-          <w:ilvl w:val="0"/>
-          <w:numId w:val="1"/>
-        </w:numPr>
-        <w:rPr>
-          <w:b/>
-          <w:bCs/>
-        </w:rPr>
-      </w:pPr>
-      <w:r>
-        <w:rPr>
-          <w:b/>
-          <w:bCs/>
-        </w:rPr>
-        <w:t>EBITD Margin % = (EBITDA / Revenue) * 100</w:t>
-      </w:r>
-    </w:p>
-    <w:p>
-      <w:pPr>
-        <w:pStyle w:val="ListParagraph"/>
-        <w:numPr>
-          <w:ilvl w:val="0"/>
-          <w:numId w:val="1"/>
-        </w:numPr>
-        <w:rPr>
-          <w:b/>
-          <w:bCs/>
-        </w:rPr>
-      </w:pPr>
-      <w:r>
-        <w:rPr>
-          <w:b/>
-          <w:bCs/>
-        </w:rPr>
-        <w:t>EBIT Margin % = (EBIT / Revenue) * 100</w:t>
-      </w:r>
-    </w:p>
-    <w:p>
-      <w:pPr>
-        <w:rPr>
-          <w:b/>
-          <w:bCs/>
-        </w:rPr>
-      </w:pPr>
-    </w:p>
-    <w:p>
-      <w:r>
-        <w:t>Year-over-Year % changes can also be included.</w:t>
-      </w:r>
-    </w:p>
-    <w:p>
-      <w:pPr>
-        <w:rPr>
-          <w:b/>
-          <w:bCs/>
-        </w:rPr>
-      </w:pPr>
-    </w:p>
-    <w:p/>
-    <w:p>
-      <w:r>
-        <w:rPr>
-          <w:b/>
-          <w:bCs/>
-        </w:rPr>
-        <w:t xml:space="preserve">Revenue </w:t>
-      </w:r>
-      <w:r>
-        <w:t xml:space="preserve">is the total money a company earns from its core business operations </w:t>
-      </w:r>
-      <w:r>
-        <w:rPr>
-          <w:b/>
-          <w:bCs/>
-        </w:rPr>
-        <w:t>before any costs or expenses</w:t>
-      </w:r>
-      <w:r>
-        <w:t>.</w:t>
-      </w:r>
-    </w:p>
-    <w:p>
-      <w:pPr>
-        <w:rPr>
-          <w:b/>
-          <w:bCs/>
-        </w:rPr>
-      </w:pPr>
-      <w:r>
-        <w:rPr>
-          <w:b/>
-          <w:bCs/>
-        </w:rPr>
-        <w:t>Income</w:t>
-      </w:r>
-      <w:r>
-        <w:t xml:space="preserve"> is an umbrella term meaning revenue </w:t>
-      </w:r>
-      <w:r>
-        <w:rPr>
-          <w:b/>
-          <w:bCs/>
-        </w:rPr>
-        <w:t>after certain costs or expenses are deducted.</w:t>
-      </w:r>
-    </w:p>
-    <w:p>
-      <w:pPr>
-        <w:pStyle w:val="ListParagraph"/>
-        <w:numPr>
-          <w:ilvl w:val="0"/>
-          <w:numId w:val="1"/>
-        </w:numPr>
-        <w:rPr>
-          <w:b/>
-          <w:bCs/>
-        </w:rPr>
-      </w:pPr>
-      <w:r>
-        <w:t>There are different kinds of income:</w:t>
-      </w:r>
-    </w:p>
-    <w:p>
-      <w:pPr>
-        <w:pStyle w:val="ListParagraph"/>
-        <w:numPr>
           <w:ilvl w:val="1"/>
           <w:numId w:val="1"/>
         </w:numPr>
-        <w:rPr>
-          <w:b/>
-          <w:bCs/>
-        </w:rPr>
-      </w:pPr>
-      <w:r>
-        <w:t>Net income</w:t>
+      </w:pPr>
+      <w:r>
+        <w:t>Operating expenses (rent, salaries, marketing, depreciation)</w:t>
       </w:r>
     </w:p>
     <w:p>
@@ -5631,13 +5836,21 @@
           <w:ilvl w:val="1"/>
           <w:numId w:val="1"/>
         </w:numPr>
-        <w:rPr>
-          <w:b/>
-          <w:bCs/>
-        </w:rPr>
-      </w:pPr>
-      <w:r>
-        <w:t>Gross income</w:t>
+      </w:pPr>
+      <w:r>
+        <w:t>Non-operating items (interest, other income/expenses)</w:t>
+      </w:r>
+    </w:p>
+    <w:p>
+      <w:pPr>
+        <w:pStyle w:val="ListParagraph"/>
+        <w:numPr>
+          <w:ilvl w:val="0"/>
+          <w:numId w:val="1"/>
+        </w:numPr>
+      </w:pPr>
+      <w:r>
+        <w:t>It is used by management to see if operations are efficient.</w:t>
       </w:r>
     </w:p>
     <w:p>
@@ -5647,13 +5860,9 @@
           <w:ilvl w:val="1"/>
           <w:numId w:val="1"/>
         </w:numPr>
-        <w:rPr>
-          <w:b/>
-          <w:bCs/>
-        </w:rPr>
-      </w:pPr>
-      <w:r>
-        <w:t>EBITDA</w:t>
+      </w:pPr>
+      <w:r>
+        <w:t>Used by investors to judge profitability and growth potential.</w:t>
       </w:r>
     </w:p>
     <w:p>
@@ -5663,13 +5872,9 @@
           <w:ilvl w:val="1"/>
           <w:numId w:val="1"/>
         </w:numPr>
-        <w:rPr>
-          <w:b/>
-          <w:bCs/>
-        </w:rPr>
-      </w:pPr>
-      <w:r>
-        <w:t>EBIT</w:t>
+      </w:pPr>
+      <w:r>
+        <w:t>Banks/Creditors to assess ability to repay loans.</w:t>
       </w:r>
     </w:p>
     <w:p>
@@ -5679,567 +5884,9 @@
           <w:ilvl w:val="1"/>
           <w:numId w:val="1"/>
         </w:numPr>
-        <w:rPr>
-          <w:b/>
-          <w:bCs/>
-        </w:rPr>
-      </w:pPr>
-      <w:r>
-        <w:t>EBT</w:t>
-      </w:r>
-    </w:p>
-    <w:p>
-      <w:r>
-        <w:t>“</w:t>
-      </w:r>
-      <w:r>
-        <w:rPr>
-          <w:b/>
-          <w:bCs/>
-        </w:rPr>
-        <w:t>Earnings</w:t>
-      </w:r>
-      <w:r>
-        <w:t xml:space="preserve">” is a synonym for </w:t>
-      </w:r>
-      <w:r>
-        <w:rPr>
-          <w:b/>
-          <w:bCs/>
-        </w:rPr>
-        <w:t>net income</w:t>
-      </w:r>
-      <w:r>
-        <w:t xml:space="preserve"> in accounting.</w:t>
-      </w:r>
-    </w:p>
-    <w:p/>
-    <w:p>
-      <w:r>
-        <w:t>Additionally, every P&amp;L requires it shows total revenues, total expenses, and net profit.</w:t>
-      </w:r>
-    </w:p>
-    <w:p/>
-    <w:p>
-      <w:r>
-        <w:t>A holding company has its own standalone P&amp;L and one for each of its subsidiaries.</w:t>
-      </w:r>
-    </w:p>
-    <w:p>
-      <w:pPr>
-        <w:pStyle w:val="Heading2"/>
-      </w:pPr>
-    </w:p>
-    <w:p>
-      <w:r>
-        <w:t xml:space="preserve">A P&amp;L </w:t>
-      </w:r>
-      <w:r>
-        <w:rPr>
-          <w:b/>
-          <w:bCs/>
-        </w:rPr>
-        <w:t>extraction</w:t>
-      </w:r>
-      <w:r>
-        <w:t xml:space="preserve"> is a subset of a P&amp;L typically for reporting purposes.</w:t>
-      </w:r>
-    </w:p>
-    <w:p>
-      <w:pPr>
-        <w:pStyle w:val="Heading2"/>
-      </w:pPr>
-      <w:r>
-        <w:t>Lesson 7-</w:t>
-      </w:r>
-      <w:r>
-        <w:t>71</w:t>
-      </w:r>
-      <w:r>
-        <w:t>:</w:t>
-      </w:r>
-      <w:r>
-        <w:t xml:space="preserve"> Understand Your Data Source Before You Start Working on</w:t>
-      </w:r>
-      <w:r>
-        <w:t xml:space="preserve"> It</w:t>
-      </w:r>
-    </w:p>
-    <w:p/>
-    <w:p>
-      <w:r>
-        <w:t xml:space="preserve">A </w:t>
-      </w:r>
-      <w:r>
-        <w:rPr>
-          <w:b/>
-          <w:bCs/>
-        </w:rPr>
-        <w:t>holding company</w:t>
-      </w:r>
-      <w:r>
-        <w:t xml:space="preserve"> is a company that </w:t>
-      </w:r>
-      <w:r>
-        <w:rPr>
-          <w:b/>
-          <w:bCs/>
-        </w:rPr>
-        <w:t>owns controlling shares or stakes in other companies</w:t>
-      </w:r>
-      <w:r>
-        <w:t xml:space="preserve"> (called subsidiaries) but usually </w:t>
-      </w:r>
-      <w:r>
-        <w:rPr>
-          <w:b/>
-          <w:bCs/>
-        </w:rPr>
-        <w:t>does not produce goods or services itself</w:t>
-      </w:r>
-      <w:r>
-        <w:t>.</w:t>
-      </w:r>
-    </w:p>
-    <w:p>
-      <w:pPr>
-        <w:pStyle w:val="ListParagraph"/>
-        <w:numPr>
-          <w:ilvl w:val="0"/>
-          <w:numId w:val="1"/>
-        </w:numPr>
-      </w:pPr>
-      <w:r>
-        <w:t xml:space="preserve">Its main purpose is to </w:t>
-      </w:r>
-      <w:r>
-        <w:rPr>
-          <w:b/>
-          <w:bCs/>
-        </w:rPr>
-        <w:t>control, manage, and protect investments</w:t>
-      </w:r>
-      <w:r>
-        <w:t xml:space="preserve"> in those subsidiaries.</w:t>
-      </w:r>
-    </w:p>
-    <w:p>
-      <w:pPr>
-        <w:pStyle w:val="ListParagraph"/>
-        <w:numPr>
-          <w:ilvl w:val="0"/>
-          <w:numId w:val="1"/>
-        </w:numPr>
-      </w:pPr>
-      <w:r>
-        <w:rPr>
-          <w:b/>
-          <w:bCs/>
-        </w:rPr>
-        <w:t xml:space="preserve">Partner company </w:t>
-      </w:r>
-      <w:r>
-        <w:t xml:space="preserve">is another name for a </w:t>
-      </w:r>
-      <w:r>
-        <w:rPr>
-          <w:b/>
-          <w:bCs/>
-        </w:rPr>
-        <w:t>subsidiary</w:t>
-      </w:r>
-      <w:r>
-        <w:t>.</w:t>
-      </w:r>
-    </w:p>
-    <w:p/>
-    <w:p>
-      <w:r>
-        <w:t xml:space="preserve">A P&amp;L account is a </w:t>
-      </w:r>
-      <w:r>
-        <w:rPr>
-          <w:b/>
-          <w:bCs/>
-        </w:rPr>
-        <w:t xml:space="preserve">profit and loss </w:t>
-      </w:r>
-      <w:r>
-        <w:t>account</w:t>
-      </w:r>
-      <w:r>
-        <w:t xml:space="preserve"> for a company</w:t>
-      </w:r>
-      <w:r>
-        <w:t>. There is a P&amp;L account for different revenue and expenditure streams.</w:t>
-      </w:r>
-    </w:p>
-    <w:p>
-      <w:pPr>
-        <w:pStyle w:val="ListParagraph"/>
-        <w:numPr>
-          <w:ilvl w:val="0"/>
-          <w:numId w:val="1"/>
-        </w:numPr>
-      </w:pPr>
-      <w:r>
-        <w:t xml:space="preserve">Each P&amp;L account has an </w:t>
-      </w:r>
-      <w:r>
-        <w:rPr>
-          <w:b/>
-          <w:bCs/>
-        </w:rPr>
-        <w:t>account number</w:t>
-      </w:r>
-      <w:r>
-        <w:t>.</w:t>
-      </w:r>
-    </w:p>
-    <w:p>
-      <w:pPr>
-        <w:pStyle w:val="ListParagraph"/>
-        <w:numPr>
-          <w:ilvl w:val="1"/>
-          <w:numId w:val="1"/>
-        </w:numPr>
-      </w:pPr>
-      <w:r>
-        <w:t>An P&amp;L account can contain P&amp;L information for different companies.</w:t>
-      </w:r>
-    </w:p>
-    <w:p>
-      <w:pPr>
-        <w:pStyle w:val="ListParagraph"/>
-        <w:numPr>
-          <w:ilvl w:val="2"/>
-          <w:numId w:val="1"/>
-        </w:numPr>
-      </w:pPr>
-      <w:r>
-        <w:t xml:space="preserve">These different companies will share the same </w:t>
-      </w:r>
-      <w:r>
-        <w:rPr>
-          <w:b/>
-          <w:bCs/>
-        </w:rPr>
-        <w:t>P&amp;L account</w:t>
-      </w:r>
-      <w:r>
-        <w:rPr>
-          <w:b/>
-          <w:bCs/>
-        </w:rPr>
-        <w:t xml:space="preserve"> </w:t>
-      </w:r>
-      <w:r>
-        <w:t xml:space="preserve">and </w:t>
-      </w:r>
-      <w:r>
-        <w:rPr>
-          <w:b/>
-          <w:bCs/>
-        </w:rPr>
-        <w:t>Account Number</w:t>
-      </w:r>
-      <w:r>
-        <w:t>.</w:t>
-      </w:r>
-    </w:p>
-    <w:p>
-      <w:pPr>
-        <w:pStyle w:val="ListParagraph"/>
-        <w:numPr>
-          <w:ilvl w:val="0"/>
-          <w:numId w:val="1"/>
-        </w:numPr>
-      </w:pPr>
-      <w:r>
-        <w:t xml:space="preserve">We should always check if </w:t>
-      </w:r>
-      <w:r>
-        <w:rPr>
-          <w:b/>
-          <w:bCs/>
-        </w:rPr>
-        <w:t>account numbers</w:t>
-      </w:r>
-      <w:r>
-        <w:t xml:space="preserve"> are </w:t>
-      </w:r>
-      <w:r>
-        <w:rPr>
-          <w:b/>
-          <w:bCs/>
-        </w:rPr>
-        <w:t>homogenous</w:t>
-      </w:r>
-      <w:r>
-        <w:t xml:space="preserve"> across different </w:t>
-      </w:r>
-      <w:r>
-        <w:rPr>
-          <w:b/>
-          <w:bCs/>
-        </w:rPr>
-        <w:t>FYs</w:t>
-      </w:r>
-      <w:r>
-        <w:t xml:space="preserve"> (fiscal years).</w:t>
-      </w:r>
-    </w:p>
-    <w:p>
-      <w:r>
-        <w:t xml:space="preserve">A </w:t>
-      </w:r>
-      <w:r>
-        <w:rPr>
-          <w:b/>
-          <w:bCs/>
-        </w:rPr>
-        <w:t xml:space="preserve">financial statement </w:t>
-      </w:r>
-      <w:r>
-        <w:t>consolidates all</w:t>
-      </w:r>
-      <w:r>
-        <w:t>t</w:t>
-      </w:r>
-      <w:r>
-        <w:t xml:space="preserve"> profit and loss accounts for a given company.</w:t>
-      </w:r>
-    </w:p>
-    <w:p>
-      <w:r>
-        <w:rPr>
-          <w:b/>
-          <w:bCs/>
-        </w:rPr>
-        <w:t xml:space="preserve">Total </w:t>
-      </w:r>
-      <w:r>
-        <w:t>is</w:t>
-      </w:r>
-      <w:r>
-        <w:t xml:space="preserve"> the overall amount registered for a given type of P&amp;L account.</w:t>
-      </w:r>
-    </w:p>
-    <w:p/>
-    <w:p>
-      <w:r>
-        <w:t xml:space="preserve">In a </w:t>
-      </w:r>
-      <w:r>
-        <w:rPr>
-          <w:b/>
-          <w:bCs/>
-        </w:rPr>
-        <w:t>P&amp;L extraction</w:t>
-      </w:r>
-      <w:r>
-        <w:t xml:space="preserve">, </w:t>
-      </w:r>
-      <w:r>
-        <w:rPr>
-          <w:b/>
-          <w:bCs/>
-        </w:rPr>
-        <w:t>revenues</w:t>
-      </w:r>
-      <w:r>
-        <w:t xml:space="preserve"> have a </w:t>
-      </w:r>
-      <w:r>
-        <w:rPr>
-          <w:b/>
-          <w:bCs/>
-        </w:rPr>
-        <w:t>negative</w:t>
-      </w:r>
-      <w:r>
-        <w:t xml:space="preserve"> sign, and </w:t>
-      </w:r>
-      <w:r>
-        <w:rPr>
-          <w:b/>
-          <w:bCs/>
-        </w:rPr>
-        <w:t>costs</w:t>
-      </w:r>
-      <w:r>
-        <w:t xml:space="preserve"> have a </w:t>
-      </w:r>
-      <w:r>
-        <w:rPr>
-          <w:b/>
-          <w:bCs/>
-        </w:rPr>
-        <w:t xml:space="preserve">positive </w:t>
-      </w:r>
-      <w:r>
-        <w:t>sign.</w:t>
-      </w:r>
-    </w:p>
-    <w:p/>
-    <w:p/>
-    <w:p>
-      <w:r>
-        <w:lastRenderedPageBreak/>
-        <w:t xml:space="preserve">A P&amp;L statement shows net income/loss and its breakdown, also why </w:t>
-      </w:r>
-      <w:r>
-        <w:t>it’s</w:t>
-      </w:r>
-      <w:r>
-        <w:t xml:space="preserve"> called an “income statement” </w:t>
-      </w:r>
-    </w:p>
-    <w:p>
-      <w:pPr>
-        <w:pStyle w:val="ListParagraph"/>
-        <w:numPr>
-          <w:ilvl w:val="0"/>
-          <w:numId w:val="1"/>
-        </w:numPr>
-      </w:pPr>
-      <w:r>
-        <w:t>Broken down by a period such as month, quarter, or year.</w:t>
-      </w:r>
-    </w:p>
-    <w:p>
-      <w:pPr>
-        <w:pStyle w:val="ListParagraph"/>
-        <w:numPr>
-          <w:ilvl w:val="0"/>
-          <w:numId w:val="1"/>
-        </w:numPr>
-      </w:pPr>
-      <w:r>
-        <w:t>It shows:</w:t>
-      </w:r>
-    </w:p>
-    <w:p>
-      <w:pPr>
-        <w:pStyle w:val="ListParagraph"/>
-        <w:numPr>
-          <w:ilvl w:val="1"/>
-          <w:numId w:val="1"/>
-        </w:numPr>
-      </w:pPr>
-      <w:r>
-        <w:t xml:space="preserve">The net income/loss </w:t>
-      </w:r>
-    </w:p>
-    <w:p>
-      <w:pPr>
-        <w:pStyle w:val="ListParagraph"/>
-        <w:numPr>
-          <w:ilvl w:val="1"/>
-          <w:numId w:val="1"/>
-        </w:numPr>
-      </w:pPr>
-      <w:r>
-        <w:t>Revenue</w:t>
-      </w:r>
-    </w:p>
-    <w:p>
-      <w:pPr>
-        <w:pStyle w:val="ListParagraph"/>
-        <w:numPr>
-          <w:ilvl w:val="1"/>
-          <w:numId w:val="1"/>
-        </w:numPr>
-      </w:pPr>
-      <w:r>
-        <w:t>Cogs</w:t>
-      </w:r>
-    </w:p>
-    <w:p>
-      <w:pPr>
-        <w:pStyle w:val="ListParagraph"/>
-        <w:numPr>
-          <w:ilvl w:val="1"/>
-          <w:numId w:val="1"/>
-        </w:numPr>
-      </w:pPr>
-      <w:r>
-        <w:t>Taxes</w:t>
-      </w:r>
-    </w:p>
-    <w:p>
-      <w:pPr>
-        <w:pStyle w:val="ListParagraph"/>
-        <w:numPr>
-          <w:ilvl w:val="1"/>
-          <w:numId w:val="1"/>
-        </w:numPr>
-      </w:pPr>
-      <w:r>
-        <w:t>Operating expenses (rent, salaries, marketing, depreciation)</w:t>
-      </w:r>
-    </w:p>
-    <w:p>
-      <w:pPr>
-        <w:pStyle w:val="ListParagraph"/>
-        <w:numPr>
-          <w:ilvl w:val="1"/>
-          <w:numId w:val="1"/>
-        </w:numPr>
-      </w:pPr>
-      <w:r>
-        <w:t>Non-operating items (interest, other income/expenses)</w:t>
-      </w:r>
-    </w:p>
-    <w:p>
-      <w:pPr>
-        <w:pStyle w:val="ListParagraph"/>
-        <w:numPr>
-          <w:ilvl w:val="0"/>
-          <w:numId w:val="1"/>
-        </w:numPr>
-      </w:pPr>
-      <w:r>
-        <w:t>It is used by management to see if operations are efficient.</w:t>
-      </w:r>
-    </w:p>
-    <w:p>
-      <w:pPr>
-        <w:pStyle w:val="ListParagraph"/>
-        <w:numPr>
-          <w:ilvl w:val="1"/>
-          <w:numId w:val="1"/>
-        </w:numPr>
-      </w:pPr>
-      <w:r>
-        <w:t>Used by investors to judge profitability and growth potential.</w:t>
-      </w:r>
-    </w:p>
-    <w:p>
-      <w:pPr>
-        <w:pStyle w:val="ListParagraph"/>
-        <w:numPr>
-          <w:ilvl w:val="1"/>
-          <w:numId w:val="1"/>
-        </w:numPr>
-      </w:pPr>
-      <w:r>
-        <w:t>Banks/Creditors to assess ability to repay loans.</w:t>
-      </w:r>
-    </w:p>
-    <w:p>
-      <w:pPr>
-        <w:pStyle w:val="ListParagraph"/>
-        <w:numPr>
-          <w:ilvl w:val="1"/>
-          <w:numId w:val="1"/>
-        </w:numPr>
-      </w:pPr>
-      <w:r>
-        <w:t xml:space="preserve">Regulator </w:t>
-      </w:r>
-      <w:r>
-        <w:t>to ensure compliance with accounting standards</w:t>
+      </w:pPr>
+      <w:r>
+        <w:t>Regulator to ensure compliance with accounting standards</w:t>
       </w:r>
     </w:p>
     <w:p/>
@@ -6356,7 +6003,7 @@
         </w:rPr>
         <w:lastRenderedPageBreak/>
         <w:drawing>
-          <wp:inline distT="0" distB="0" distL="0" distR="0" wp14:anchorId="04DF4FF7" wp14:editId="74A50000">
+          <wp:inline distT="0" distB="0" distL="0" distR="0" wp14:anchorId="1A96B02A" wp14:editId="21F0F721">
             <wp:extent cx="5943600" cy="3925570"/>
             <wp:effectExtent l="0" t="0" r="0" b="0"/>
             <wp:docPr id="793111479" name="Picture 1" descr="A white background with black text&#10;&#10;AI-generated content may be incorrect."/>
@@ -6414,14 +6061,7 @@
           <w:b/>
           <w:bCs/>
         </w:rPr>
-        <w:t>ALT+H</w:t>
-      </w:r>
-      <w:r>
-        <w:rPr>
-          <w:b/>
-          <w:bCs/>
-        </w:rPr>
-        <w:t xml:space="preserve">+A+L </w:t>
+        <w:t xml:space="preserve">ALT+H+A+L </w:t>
       </w:r>
       <w:r>
         <w:t>shortcut left aligns text and numbers.</w:t>
@@ -6515,22 +6155,7 @@
     </w:p>
     <w:p>
       <w:r>
-        <w:t>To identify the line items related to a particular partner company we can</w:t>
-      </w:r>
-      <w:r>
-        <w:t xml:space="preserve"> create a P&amp;L code by</w:t>
-      </w:r>
-      <w:r>
-        <w:t xml:space="preserve"> concatenat</w:t>
-      </w:r>
-      <w:r>
-        <w:t>ing</w:t>
-      </w:r>
-      <w:r>
-        <w:t xml:space="preserve"> the P&amp;L account number with the partner company number</w:t>
-      </w:r>
-      <w:r>
-        <w:t xml:space="preserve"> </w:t>
+        <w:t xml:space="preserve">To identify the line items related to a particular partner company we can create a P&amp;L code by concatenating the P&amp;L account number with the partner company number </w:t>
       </w:r>
     </w:p>
     <w:p/>
@@ -6648,42 +6273,26 @@
     <w:p/>
     <w:p>
       <w:r>
-        <w:t>When we reference cells</w:t>
-      </w:r>
-      <w:r>
-        <w:t xml:space="preserve"> or cell ranges</w:t>
-      </w:r>
-      <w:r>
-        <w:t xml:space="preserve"> in other sheets in the same workbook, we precede the reference with two single quotes and the sheet name in between, followed by an exclamation point.</w:t>
-      </w:r>
-    </w:p>
-    <w:p>
-      <w:pPr>
-        <w:pStyle w:val="ListParagraph"/>
-        <w:numPr>
-          <w:ilvl w:val="0"/>
-          <w:numId w:val="1"/>
-        </w:numPr>
-      </w:pPr>
-      <w:r>
-        <w:t>E.</w:t>
-      </w:r>
-      <w:r>
-        <w:t xml:space="preserve">g. </w:t>
-      </w:r>
-      <w:r>
-        <w:rPr>
-          <w:b/>
-          <w:bCs/>
-        </w:rPr>
-        <w:t>‘</w:t>
-      </w:r>
-      <w:r>
-        <w:rPr>
-          <w:b/>
-          <w:bCs/>
-        </w:rPr>
-        <w:t>sheet_name’!A1:B4</w:t>
+        <w:t>When we reference cells or cell ranges in other sheets in the same workbook, we precede the reference with two single quotes and the sheet name in between, followed by an exclamation point.</w:t>
+      </w:r>
+    </w:p>
+    <w:p>
+      <w:pPr>
+        <w:pStyle w:val="ListParagraph"/>
+        <w:numPr>
+          <w:ilvl w:val="0"/>
+          <w:numId w:val="1"/>
+        </w:numPr>
+      </w:pPr>
+      <w:r>
+        <w:t xml:space="preserve">E.g. </w:t>
+      </w:r>
+      <w:r>
+        <w:rPr>
+          <w:b/>
+          <w:bCs/>
+        </w:rPr>
+        <w:t>‘sheet_name’!A1:B4</w:t>
       </w:r>
     </w:p>
     <w:p/>
@@ -6801,10 +6410,7 @@
         </w:numPr>
       </w:pPr>
       <w:r>
-        <w:t>This is what a P&amp;L intends to show and breakdown</w:t>
-      </w:r>
-      <w:r>
-        <w:t xml:space="preserve">, also why its called an “income statement” </w:t>
+        <w:t xml:space="preserve">This is what a P&amp;L intends to show and breakdown, also why its called an “income statement” </w:t>
       </w:r>
     </w:p>
     <w:p>
@@ -7002,16 +6608,7 @@
         <w:t>macro categories</w:t>
       </w:r>
       <w:r>
-        <w:t xml:space="preserve"> to different P&amp;L accounts </w:t>
-      </w:r>
-      <w:r>
-        <w:t xml:space="preserve">in our consolidated P&amp; </w:t>
-      </w:r>
-      <w:r>
-        <w:t>to</w:t>
-      </w:r>
-      <w:r>
-        <w:t xml:space="preserve"> summarize them more efficiently.</w:t>
+        <w:t xml:space="preserve"> to different P&amp;L accounts in our consolidated P&amp; to summarize them more efficiently.</w:t>
       </w:r>
     </w:p>
     <w:p/>
@@ -7267,19 +6864,7 @@
     </w:p>
     <w:p>
       <w:r>
-        <w:t xml:space="preserve">Subledger: Wages and Salaries – </w:t>
-      </w:r>
-      <w:r>
-        <w:t xml:space="preserve">Total: </w:t>
-      </w:r>
-      <w:r>
-        <w:t>$</w:t>
-      </w:r>
-      <w:r>
-        <w:t>4</w:t>
-      </w:r>
-      <w:r>
-        <w:t>5,000</w:t>
+        <w:t>Subledger: Wages and Salaries – Total: $45,000</w:t>
       </w:r>
     </w:p>
     <w:p>
@@ -7320,10 +6905,7 @@
     </w:p>
     <w:p>
       <w:r>
-        <w:t>Subledger: Benefits – Total: $</w:t>
-      </w:r>
-      <w:r>
-        <w:t>10,000</w:t>
+        <w:t>Subledger: Benefits – Total: $10,000</w:t>
       </w:r>
     </w:p>
     <w:p>
@@ -7625,10 +7207,7 @@
         </w:numPr>
       </w:pPr>
       <w:r>
-        <w:t>EBITDA</w:t>
-      </w:r>
-      <w:r>
-        <w:t xml:space="preserve"> (Earnings before interest, taxes, depreciation, amortization)</w:t>
+        <w:t>EBITDA (Earnings before interest, taxes, depreciation, amortization)</w:t>
       </w:r>
     </w:p>
     <w:p>
@@ -7657,10 +7236,7 @@
     </w:p>
     <w:p>
       <w:r>
-        <w:t xml:space="preserve">These are subtotals of the items </w:t>
-      </w:r>
-      <w:r>
-        <w:t xml:space="preserve"> </w:t>
+        <w:t xml:space="preserve">These are subtotals of the items  </w:t>
       </w:r>
     </w:p>
     <w:p/>
@@ -7669,10 +7245,7 @@
         <w:pStyle w:val="Heading2"/>
       </w:pPr>
       <w:r>
-        <w:t>Lesson</w:t>
-      </w:r>
-      <w:r>
-        <w:t xml:space="preserve"> 7-</w:t>
+        <w:t>Lesson 7-</w:t>
       </w:r>
       <w:r>
         <w:t xml:space="preserve"> 82. Building the Structure of the P&amp;L Sheet</w:t>
@@ -7680,13 +7253,7 @@
     </w:p>
     <w:p>
       <w:r>
-        <w:t xml:space="preserve">A general ledger contains all of a company’s financial transactions from </w:t>
-      </w:r>
-      <w:r>
-        <w:t>revenue</w:t>
-      </w:r>
-      <w:r>
-        <w:t xml:space="preserve"> and expense accounts.</w:t>
+        <w:t>A general ledger contains all of a company’s financial transactions from revenue and expense accounts.</w:t>
       </w:r>
     </w:p>
     <w:p>
@@ -7727,10 +7294,7 @@
     <w:p>
       <w:r>
         <w:lastRenderedPageBreak/>
-        <w:t>A P&amp;L</w:t>
-      </w:r>
-      <w:r>
-        <w:t xml:space="preserve"> statement contains extractions from general ledger revenue and expense accounts for a specific period in time to show its net profit or net loss.</w:t>
+        <w:t>A P&amp;L statement contains extractions from general ledger revenue and expense accounts for a specific period in time to show its net profit or net loss.</w:t>
       </w:r>
     </w:p>
     <w:p>
@@ -7807,25 +7371,13 @@
         <w:t>database</w:t>
       </w:r>
       <w:r>
-        <w:t xml:space="preserve"> in Excel for our P&amp;L statement would contain all of general ledger </w:t>
-      </w:r>
-      <w:r>
-        <w:t>extractions</w:t>
-      </w:r>
-      <w:r>
-        <w:t>.</w:t>
-      </w:r>
-    </w:p>
-    <w:p/>
-    <w:p>
-      <w:r>
-        <w:t xml:space="preserve">We organize a P&amp;L statement </w:t>
-      </w:r>
-      <w:r>
-        <w:t>accordingly</w:t>
-      </w:r>
-      <w:r>
-        <w:t>:</w:t>
+        <w:t xml:space="preserve"> in Excel for our P&amp;L statement would contain all of general ledger extractions.</w:t>
+      </w:r>
+    </w:p>
+    <w:p/>
+    <w:p>
+      <w:r>
+        <w:t>We organize a P&amp;L statement accordingly:</w:t>
       </w:r>
     </w:p>
     <w:p>
@@ -7849,13 +7401,7 @@
         </w:numPr>
       </w:pPr>
       <w:r>
-        <w:t xml:space="preserve">This section is </w:t>
-      </w:r>
-      <w:r>
-        <w:t>composed of</w:t>
-      </w:r>
-      <w:r>
-        <w:t xml:space="preserve"> general ledger accounts related to revenues.</w:t>
+        <w:t>This section is composed of general ledger accounts related to revenues.</w:t>
       </w:r>
     </w:p>
     <w:p>
@@ -7915,10 +7461,7 @@
         </w:numPr>
       </w:pPr>
       <w:r>
-        <w:t>Subtotal c</w:t>
-      </w:r>
-      <w:r>
-        <w:t>alculated manually</w:t>
+        <w:t>Subtotal calculated manually</w:t>
       </w:r>
     </w:p>
     <w:p>
@@ -7942,10 +7485,7 @@
         </w:numPr>
       </w:pPr>
       <w:r>
-        <w:t xml:space="preserve">A </w:t>
-      </w:r>
-      <w:r>
-        <w:t>general ledger account</w:t>
+        <w:t>A general ledger account</w:t>
       </w:r>
     </w:p>
     <w:p>
@@ -7969,10 +7509,7 @@
         </w:numPr>
       </w:pPr>
       <w:r>
-        <w:t>Subtotal c</w:t>
-      </w:r>
-      <w:r>
-        <w:t>alculated manually</w:t>
+        <w:t>Subtotal calculated manually</w:t>
       </w:r>
     </w:p>
     <w:p>
@@ -8036,13 +7573,7 @@
         </w:numPr>
       </w:pPr>
       <w:r>
-        <w:t xml:space="preserve">Operating </w:t>
-      </w:r>
-      <w:r>
-        <w:t>Expenses</w:t>
-      </w:r>
-      <w:r>
-        <w:t xml:space="preserve"> – not variable in nature.</w:t>
+        <w:t>Operating Expenses – not variable in nature.</w:t>
       </w:r>
     </w:p>
     <w:p>
@@ -8163,10 +7694,7 @@
         </w:numPr>
       </w:pPr>
       <w:r>
-        <w:t>Subtotal c</w:t>
-      </w:r>
-      <w:r>
-        <w:t>alculated manually</w:t>
+        <w:t>Subtotal calculated manually</w:t>
       </w:r>
     </w:p>
     <w:p>
@@ -8238,10 +7766,7 @@
         </w:numPr>
       </w:pPr>
       <w:r>
-        <w:t>Subtotal c</w:t>
-      </w:r>
-      <w:r>
-        <w:t>alculated manually</w:t>
+        <w:t>Subtotal calculated manually</w:t>
       </w:r>
     </w:p>
     <w:p>
@@ -8313,10 +7838,7 @@
         </w:numPr>
       </w:pPr>
       <w:r>
-        <w:t>Subtotal c</w:t>
-      </w:r>
-      <w:r>
-        <w:t>alculated manually</w:t>
+        <w:t>Subtotal calculated manually</w:t>
       </w:r>
     </w:p>
     <w:p>
@@ -8388,22 +7910,13 @@
         </w:numPr>
       </w:pPr>
       <w:r>
-        <w:t>Subtotal c</w:t>
-      </w:r>
-      <w:r>
-        <w:t>alculated manually</w:t>
-      </w:r>
-    </w:p>
-    <w:p/>
-    <w:p>
-      <w:r>
-        <w:t xml:space="preserve">These categories are then populated for the </w:t>
-      </w:r>
-      <w:r>
-        <w:t>periods included</w:t>
-      </w:r>
-      <w:r>
-        <w:t xml:space="preserve"> in the P&amp;L statement.</w:t>
+        <w:t>Subtotal calculated manually</w:t>
+      </w:r>
+    </w:p>
+    <w:p/>
+    <w:p>
+      <w:r>
+        <w:t>These categories are then populated for the periods included in the P&amp;L statement.</w:t>
       </w:r>
     </w:p>
     <w:p/>
@@ -8412,10 +7925,7 @@
         <w:pStyle w:val="Heading2"/>
       </w:pPr>
       <w:r>
-        <w:t>Lesson</w:t>
-      </w:r>
-      <w:r>
-        <w:t xml:space="preserve"> 7-</w:t>
+        <w:t>Lesson 7-</w:t>
       </w:r>
       <w:r>
         <w:t xml:space="preserve"> </w:t>
@@ -8480,13 +7990,7 @@
       </w:pPr>
       <w:r>
         <w:lastRenderedPageBreak/>
-        <w:t>Our case study uses dark blue</w:t>
-      </w:r>
-      <w:r>
-        <w:t xml:space="preserve"> color</w:t>
-      </w:r>
-      <w:r>
-        <w:t xml:space="preserve"> for the title and column header and black for the data.</w:t>
+        <w:t>Our case study uses dark blue color for the title and column header and black for the data.</w:t>
       </w:r>
     </w:p>
     <w:p>
@@ -8552,10 +8056,7 @@
         <w:pStyle w:val="Heading2"/>
       </w:pPr>
       <w:r>
-        <w:t>Lesson</w:t>
-      </w:r>
-      <w:r>
-        <w:t xml:space="preserve"> 7-</w:t>
+        <w:t>Lesson 7-</w:t>
       </w:r>
       <w:r>
         <w:t>84</w:t>
@@ -8592,13 +8093,7 @@
     </w:p>
     <w:p>
       <w:r>
-        <w:t>To check if our final net profit sum for P&amp;L is correct, we check the difference between our calculated net profit and the net profit from the GL subledger extractions</w:t>
-      </w:r>
-      <w:r>
-        <w:t xml:space="preserve"> in our database</w:t>
-      </w:r>
-      <w:r>
-        <w:t>.</w:t>
+        <w:t>To check if our final net profit sum for P&amp;L is correct, we check the difference between our calculated net profit and the net profit from the GL subledger extractions in our database.</w:t>
       </w:r>
     </w:p>
     <w:p/>
@@ -8607,24 +8102,12 @@
         <w:pStyle w:val="Heading2"/>
       </w:pPr>
       <w:r>
-        <w:t>Lesson 7-8</w:t>
-      </w:r>
-      <w:r>
-        <w:t>5</w:t>
-      </w:r>
-      <w:r>
-        <w:t>: Learn How to Find Mistakes with COUNTIF</w:t>
-      </w:r>
-    </w:p>
-    <w:p>
-      <w:r>
-        <w:t xml:space="preserve">If our check between the difference of our calculated net income and the </w:t>
-      </w:r>
-      <w:r>
-        <w:t>database</w:t>
-      </w:r>
-      <w:r>
-        <w:t xml:space="preserve"> net income had not been 0, we could use the COUNTIF function to check for errors.</w:t>
+        <w:t>Lesson 7-85: Learn How to Find Mistakes with COUNTIF</w:t>
+      </w:r>
+    </w:p>
+    <w:p>
+      <w:r>
+        <w:t>If our check between the difference of our calculated net income and the database net income had not been 0, we could use the COUNTIF function to check for errors.</w:t>
       </w:r>
     </w:p>
     <w:p/>
@@ -8676,28 +8159,17 @@
           <w:b/>
           <w:bCs/>
         </w:rPr>
-        <w:t>Year-</w:t>
-      </w:r>
-      <w:r>
-        <w:rPr>
-          <w:b/>
-          <w:bCs/>
-        </w:rPr>
-        <w:t>over</w:t>
-      </w:r>
-      <w:r>
-        <w:rPr>
-          <w:b/>
-          <w:bCs/>
-        </w:rPr>
-        <w:t>-year p</w:t>
-      </w:r>
-      <w:r>
-        <w:rPr>
-          <w:b/>
-          <w:bCs/>
-        </w:rPr>
-        <w:t>ercentage</w:t>
+        <w:t xml:space="preserve">Year-over-year percentage change </w:t>
+      </w:r>
+      <w:r>
+        <w:t xml:space="preserve">between </w:t>
+      </w:r>
+      <w:r>
+        <w:rPr>
+          <w:b/>
+          <w:bCs/>
+        </w:rPr>
+        <w:t>fiscal year amounts</w:t>
       </w:r>
       <w:r>
         <w:rPr>
@@ -8707,37 +8179,6 @@
         <w:t xml:space="preserve"> </w:t>
       </w:r>
       <w:r>
-        <w:rPr>
-          <w:b/>
-          <w:bCs/>
-        </w:rPr>
-        <w:t>change</w:t>
-      </w:r>
-      <w:r>
-        <w:rPr>
-          <w:b/>
-          <w:bCs/>
-        </w:rPr>
-        <w:t xml:space="preserve"> </w:t>
-      </w:r>
-      <w:r>
-        <w:t xml:space="preserve">between </w:t>
-      </w:r>
-      <w:r>
-        <w:rPr>
-          <w:b/>
-          <w:bCs/>
-        </w:rPr>
-        <w:t>fiscal year amounts</w:t>
-      </w:r>
-      <w:r>
-        <w:rPr>
-          <w:b/>
-          <w:bCs/>
-        </w:rPr>
-        <w:t xml:space="preserve"> </w:t>
-      </w:r>
-      <w:r>
         <w:t xml:space="preserve">and </w:t>
       </w:r>
       <w:r>
@@ -8745,14 +8186,7 @@
           <w:b/>
           <w:bCs/>
         </w:rPr>
-        <w:t>financial (profitability) ratios</w:t>
-      </w:r>
-      <w:r>
-        <w:rPr>
-          <w:b/>
-          <w:bCs/>
-        </w:rPr>
-        <w:t xml:space="preserve"> </w:t>
+        <w:t xml:space="preserve">financial (profitability) ratios </w:t>
       </w:r>
       <w:r>
         <w:t>on</w:t>
@@ -8762,14 +8196,7 @@
           <w:b/>
           <w:bCs/>
         </w:rPr>
-        <w:t xml:space="preserve"> total</w:t>
-      </w:r>
-      <w:r>
-        <w:rPr>
-          <w:b/>
-          <w:bCs/>
-        </w:rPr>
-        <w:t xml:space="preserve"> revenue amounts</w:t>
+        <w:t xml:space="preserve"> total revenue amounts</w:t>
       </w:r>
       <w:r>
         <w:t xml:space="preserve"> are useful tools that facilitate the dynamics of a given business.</w:t>
@@ -9040,13 +8467,7 @@
         <w:pStyle w:val="Heading2"/>
       </w:pPr>
       <w:r>
-        <w:t xml:space="preserve">Section 8-87: Practical Exercises </w:t>
-      </w:r>
-      <w:r>
-        <w:t>–</w:t>
-      </w:r>
-      <w:r>
-        <w:t xml:space="preserve"> SUMIFS</w:t>
+        <w:t>Section 8-87: Practical Exercises – SUMIFS</w:t>
       </w:r>
     </w:p>
     <w:p>
@@ -9261,13 +8682,7 @@
         <w:pStyle w:val="Heading2"/>
       </w:pPr>
       <w:r>
-        <w:t>Lesson 9-91: Making Your</w:t>
-      </w:r>
-      <w:r>
-        <w:t xml:space="preserve"> Excel</w:t>
-      </w:r>
-      <w:r>
-        <w:t xml:space="preserve"> Charts Sexier</w:t>
+        <w:t>Lesson 9-91: Making Your Excel Charts Sexier</w:t>
       </w:r>
     </w:p>
     <w:p>
@@ -9303,13 +8718,7 @@
         <w:t>/waterfall</w:t>
       </w:r>
       <w:r>
-        <w:t xml:space="preserve"> chart shows an initial value, final value, and a series of intermediate positive </w:t>
-      </w:r>
-      <w:r>
-        <w:t>or</w:t>
-      </w:r>
-      <w:r>
-        <w:t xml:space="preserve"> negative values.</w:t>
+        <w:t xml:space="preserve"> chart shows an initial value, final value, and a series of intermediate positive or negative values.</w:t>
       </w:r>
     </w:p>
     <w:p/>
@@ -9335,14 +8744,7 @@
           <w:b/>
           <w:bCs/>
         </w:rPr>
-        <w:t>Insert</w:t>
-      </w:r>
-      <w:r>
-        <w:rPr>
-          <w:b/>
-          <w:bCs/>
-        </w:rPr>
-        <w:t xml:space="preserve"> &gt;  Waterfall Chart</w:t>
+        <w:t>Insert &gt;  Waterfall Chart</w:t>
       </w:r>
     </w:p>
     <w:p>
@@ -9356,13 +8758,7 @@
         <w:pStyle w:val="Heading2"/>
       </w:pPr>
       <w:r>
-        <w:t>Lesson 9-9</w:t>
-      </w:r>
-      <w:r>
-        <w:t>3</w:t>
-      </w:r>
-      <w:r>
-        <w:t>: New Ways to Visualize Your Data – Treemap Charts</w:t>
+        <w:t>Lesson 9-93: New Ways to Visualize Your Data – Treemap Charts</w:t>
       </w:r>
     </w:p>
     <w:p>
@@ -9662,13 +9058,7 @@
     <w:p>
       <w:r>
         <w:lastRenderedPageBreak/>
-        <w:t>If we select</w:t>
-      </w:r>
-      <w:r>
-        <w:t xml:space="preserve"> a</w:t>
-      </w:r>
-      <w:r>
-        <w:t xml:space="preserve"> part of the stack we can add a secondary axis for that part and then convert it to a line to create a combo chart.</w:t>
+        <w:t>If we select a part of the stack we can add a secondary axis for that part and then convert it to a line to create a combo chart.</w:t>
       </w:r>
     </w:p>
     <w:p>
@@ -9847,6 +9237,1118 @@
     <w:p>
       <w:r>
         <w:t>It is used to show the how an initial value arrived at its final value using intermediary steps.</w:t>
+      </w:r>
+    </w:p>
+    <w:p/>
+    <w:p>
+      <w:pPr>
+        <w:pStyle w:val="Heading1"/>
+      </w:pPr>
+      <w:r>
+        <w:t>Section 11: Microsoft Excel – Working with Pivot Tables in Excel</w:t>
+      </w:r>
+    </w:p>
+    <w:p/>
+    <w:p>
+      <w:pPr>
+        <w:pStyle w:val="Heading2"/>
+      </w:pPr>
+      <w:r>
+        <w:t>Lesson 11-100: Pivot Tables – Excel’s Dynamic Interactive Tables</w:t>
+      </w:r>
+    </w:p>
+    <w:p>
+      <w:r>
+        <w:rPr>
+          <w:b/>
+          <w:bCs/>
+        </w:rPr>
+        <w:t>A Pivot Table</w:t>
+      </w:r>
+      <w:r>
+        <w:t xml:space="preserve"> is used to calculate summary statistics from data in table array.</w:t>
+      </w:r>
+    </w:p>
+    <w:p>
+      <w:r>
+        <w:lastRenderedPageBreak/>
+        <w:t>In order to create a pivot table we highlight the entire table including the column headers and select:</w:t>
+      </w:r>
+    </w:p>
+    <w:p>
+      <w:pPr>
+        <w:rPr>
+          <w:b/>
+          <w:bCs/>
+        </w:rPr>
+      </w:pPr>
+      <w:r>
+        <w:rPr>
+          <w:b/>
+          <w:bCs/>
+        </w:rPr>
+        <w:t>Insert  &gt; Pivot Table</w:t>
+      </w:r>
+    </w:p>
+    <w:p>
+      <w:pPr>
+        <w:rPr>
+          <w:b/>
+          <w:bCs/>
+        </w:rPr>
+      </w:pPr>
+    </w:p>
+    <w:p>
+      <w:pPr>
+        <w:pStyle w:val="Heading2"/>
+      </w:pPr>
+      <w:r>
+        <w:t>Lesson 11-101: Design the Layout and Format of Your Pivot Tables</w:t>
+      </w:r>
+    </w:p>
+    <w:p>
+      <w:r>
+        <w:t>We can modify Pivot Tables in the Design tab.</w:t>
+      </w:r>
+    </w:p>
+    <w:p/>
+    <w:p>
+      <w:pPr>
+        <w:pStyle w:val="Heading2"/>
+      </w:pPr>
+      <w:r>
+        <w:t>Lesson 11-102: Additional Techniques That Will Ease Your Work With Pivot Tables</w:t>
+      </w:r>
+    </w:p>
+    <w:p>
+      <w:r>
+        <w:t xml:space="preserve">The values in a Pivot Table do </w:t>
+      </w:r>
+      <w:r>
+        <w:rPr>
+          <w:b/>
+          <w:bCs/>
+        </w:rPr>
+        <w:t>not</w:t>
+      </w:r>
+      <w:r>
+        <w:t xml:space="preserve"> automatically update. We must right-click the able and select </w:t>
+      </w:r>
+      <w:r>
+        <w:rPr>
+          <w:b/>
+          <w:bCs/>
+        </w:rPr>
+        <w:t>refresh</w:t>
+      </w:r>
+      <w:r>
+        <w:t>.</w:t>
+      </w:r>
+    </w:p>
+    <w:p>
+      <w:r>
+        <w:t>We can change the displayed name for the value field by going into the value field settings.</w:t>
+      </w:r>
+    </w:p>
+    <w:p>
+      <w:r>
+        <w:t>We can change how data is summarized by modifying the hierarchy of row and column groups.</w:t>
+      </w:r>
+    </w:p>
+    <w:p/>
+    <w:p>
+      <w:pPr>
+        <w:pStyle w:val="Heading2"/>
+      </w:pPr>
+      <w:r>
+        <w:t>Lesson 11-103: GETPIVOTDATA</w:t>
+      </w:r>
+    </w:p>
+    <w:p>
+      <w:r>
+        <w:rPr>
+          <w:b/>
+          <w:bCs/>
+        </w:rPr>
+        <w:t>GETPIVOTDATA</w:t>
+      </w:r>
+      <w:r>
+        <w:rPr>
+          <w:b/>
+          <w:bCs/>
+        </w:rPr>
+        <w:t xml:space="preserve"> </w:t>
+      </w:r>
+      <w:r>
+        <w:t>is used to get data from a pivot table in a cell.</w:t>
+      </w:r>
+    </w:p>
+    <w:p>
+      <w:pPr>
+        <w:rPr>
+          <w:b/>
+          <w:bCs/>
+        </w:rPr>
+      </w:pPr>
+      <w:r>
+        <w:t xml:space="preserve">Syntax: </w:t>
+      </w:r>
+      <w:r>
+        <w:rPr>
+          <w:b/>
+          <w:bCs/>
+        </w:rPr>
+        <w:t>GETPIVOTDATA(data_field, pivot_table, field1, value1 [,field2, value2]…)</w:t>
+      </w:r>
+    </w:p>
+    <w:p>
+      <w:pPr>
+        <w:pStyle w:val="ListParagraph"/>
+        <w:numPr>
+          <w:ilvl w:val="0"/>
+          <w:numId w:val="1"/>
+        </w:numPr>
+      </w:pPr>
+      <w:r>
+        <w:t>Will work if you change hierarchy order, but not if you remove a field included in the formula.</w:t>
+      </w:r>
+    </w:p>
+    <w:p>
+      <w:r>
+        <w:t xml:space="preserve">The </w:t>
+      </w:r>
+      <w:r>
+        <w:rPr>
+          <w:b/>
+          <w:bCs/>
+        </w:rPr>
+        <w:t>value</w:t>
+      </w:r>
+      <w:r>
+        <w:t xml:space="preserve"> for the </w:t>
+      </w:r>
+      <w:r>
+        <w:rPr>
+          <w:b/>
+          <w:bCs/>
+        </w:rPr>
+        <w:t>field</w:t>
+      </w:r>
+      <w:r>
+        <w:t xml:space="preserve"> can be a cell reference.</w:t>
+      </w:r>
+    </w:p>
+    <w:p/>
+    <w:p>
+      <w:pPr>
+        <w:pStyle w:val="Heading2"/>
+      </w:pPr>
+      <w:r>
+        <w:t>Lesson 11-103: Pivot Table Slicers</w:t>
+      </w:r>
+    </w:p>
+    <w:p>
+      <w:r>
+        <w:rPr>
+          <w:b/>
+          <w:bCs/>
+        </w:rPr>
+        <w:t>Slicers</w:t>
+      </w:r>
+      <w:r>
+        <w:t xml:space="preserve"> are Pivot Table filters that allow you to select the data you want to see in a pivot table.</w:t>
+      </w:r>
+    </w:p>
+    <w:p/>
+    <w:p>
+      <w:r>
+        <w:t>To add a slicer to pivot table we select the pivot table and then select:</w:t>
+      </w:r>
+    </w:p>
+    <w:p>
+      <w:pPr>
+        <w:rPr>
+          <w:b/>
+          <w:bCs/>
+        </w:rPr>
+      </w:pPr>
+      <w:r>
+        <w:rPr>
+          <w:b/>
+          <w:bCs/>
+        </w:rPr>
+        <w:lastRenderedPageBreak/>
+        <w:t>Insert &gt; Slicer</w:t>
+      </w:r>
+    </w:p>
+    <w:p>
+      <w:pPr>
+        <w:rPr>
+          <w:b/>
+          <w:bCs/>
+        </w:rPr>
+      </w:pPr>
+    </w:p>
+    <w:p>
+      <w:r>
+        <w:t>We can select fields to be included in slicers. If we select more than field, there will be more than one slicer generated.</w:t>
+      </w:r>
+    </w:p>
+    <w:p/>
+    <w:p>
+      <w:r>
+        <w:t xml:space="preserve">To change the name of a slicer we right-click it and select </w:t>
+      </w:r>
+      <w:r>
+        <w:rPr>
+          <w:b/>
+          <w:bCs/>
+        </w:rPr>
+        <w:t>Slicer Settings</w:t>
+      </w:r>
+      <w:r>
+        <w:t>.</w:t>
+      </w:r>
+    </w:p>
+    <w:p/>
+    <w:p/>
+    <w:p>
+      <w:pPr>
+        <w:pStyle w:val="Heading2"/>
+      </w:pPr>
+      <w:r>
+        <w:t>Section 12: Pivot Tables &amp; Slicer – World Class Financial Reporting</w:t>
+      </w:r>
+    </w:p>
+    <w:p>
+      <w:pPr>
+        <w:pStyle w:val="Heading2"/>
+      </w:pPr>
+      <w:r>
+        <w:t>Lesson 12-108: Introduction to the Case Study</w:t>
+      </w:r>
+    </w:p>
+    <w:p>
+      <w:r>
+        <w:rPr>
+          <w:b/>
+          <w:bCs/>
+        </w:rPr>
+        <w:t>FMCG</w:t>
+      </w:r>
+      <w:r>
+        <w:t xml:space="preserve"> refers to the </w:t>
+      </w:r>
+      <w:r>
+        <w:rPr>
+          <w:b/>
+          <w:bCs/>
+        </w:rPr>
+        <w:t>fast-moving consumer goods</w:t>
+      </w:r>
+      <w:r>
+        <w:rPr>
+          <w:b/>
+          <w:bCs/>
+        </w:rPr>
+        <w:t xml:space="preserve"> </w:t>
+      </w:r>
+      <w:r>
+        <w:t>industry.</w:t>
+      </w:r>
+    </w:p>
+    <w:p>
+      <w:r>
+        <w:t xml:space="preserve">The </w:t>
+      </w:r>
+      <w:r>
+        <w:rPr>
+          <w:b/>
+          <w:bCs/>
+        </w:rPr>
+        <w:t>fast-moving consumer goods</w:t>
+      </w:r>
+      <w:r>
+        <w:t xml:space="preserve"> industry involves the production and sales of non-durable goods such as soft drink, toiletries, processed foods, and other consumable goods.</w:t>
+      </w:r>
+    </w:p>
+    <w:p>
+      <w:pPr>
+        <w:pStyle w:val="ListParagraph"/>
+        <w:numPr>
+          <w:ilvl w:val="0"/>
+          <w:numId w:val="1"/>
+        </w:numPr>
+      </w:pPr>
+      <w:r>
+        <w:t xml:space="preserve">It is known for its </w:t>
+      </w:r>
+      <w:r>
+        <w:rPr>
+          <w:b/>
+          <w:bCs/>
+        </w:rPr>
+        <w:t>high volumes</w:t>
+      </w:r>
+      <w:r>
+        <w:t xml:space="preserve">, </w:t>
+      </w:r>
+      <w:r>
+        <w:rPr>
+          <w:b/>
+          <w:bCs/>
+        </w:rPr>
+        <w:t>relatively low margin</w:t>
+      </w:r>
+      <w:r>
+        <w:rPr>
+          <w:b/>
+          <w:bCs/>
+        </w:rPr>
+        <w:t>s</w:t>
+      </w:r>
+      <w:r>
+        <w:t xml:space="preserve">, and </w:t>
+      </w:r>
+      <w:r>
+        <w:rPr>
+          <w:b/>
+          <w:bCs/>
+        </w:rPr>
+        <w:t>large product portfolios</w:t>
+      </w:r>
+      <w:r>
+        <w:t>.</w:t>
+      </w:r>
+    </w:p>
+    <w:p/>
+    <w:p>
+      <w:pPr>
+        <w:pStyle w:val="Heading2"/>
+      </w:pPr>
+      <w:r>
+        <w:t>Lesson 12-109: Working with an SAP Extraction Data</w:t>
+      </w:r>
+    </w:p>
+    <w:p>
+      <w:r>
+        <w:rPr>
+          <w:b/>
+          <w:bCs/>
+        </w:rPr>
+        <w:t>ERP (Enterprise Resource Planning) systems</w:t>
+      </w:r>
+      <w:r>
+        <w:t xml:space="preserve"> are integrated software solutions used by companies to collect, store, and manage data from business activities.</w:t>
+      </w:r>
+    </w:p>
+    <w:p/>
+    <w:p>
+      <w:r>
+        <w:t xml:space="preserve">The two most popular ERP system providers are Oracle and </w:t>
+      </w:r>
+      <w:r>
+        <w:rPr>
+          <w:b/>
+          <w:bCs/>
+        </w:rPr>
+        <w:t>SAP</w:t>
+      </w:r>
+      <w:r>
+        <w:t>.</w:t>
+      </w:r>
+    </w:p>
+    <w:p>
+      <w:pPr>
+        <w:rPr>
+          <w:b/>
+          <w:bCs/>
+        </w:rPr>
+      </w:pPr>
+    </w:p>
+    <w:p>
+      <w:r>
+        <w:t xml:space="preserve">SAP’s </w:t>
+      </w:r>
+      <w:r>
+        <w:rPr>
+          <w:b/>
+          <w:bCs/>
+        </w:rPr>
+        <w:t xml:space="preserve">BusinessObjects </w:t>
+      </w:r>
+      <w:r>
+        <w:t>is a tool that allows you to extract data that has been stored in the system.</w:t>
+      </w:r>
+    </w:p>
+    <w:p>
+      <w:r>
+        <w:t>The data is then downloaded and used Excel by the firm’s financial analysts.</w:t>
+      </w:r>
+    </w:p>
+    <w:p/>
+    <w:p>
+      <w:r>
+        <w:rPr>
+          <w:b/>
+          <w:bCs/>
+        </w:rPr>
+        <w:lastRenderedPageBreak/>
+        <w:t>Volume</w:t>
+      </w:r>
+      <w:r>
+        <w:t xml:space="preserve"> is the </w:t>
+      </w:r>
+      <w:r>
+        <w:rPr>
+          <w:b/>
+          <w:bCs/>
+        </w:rPr>
+        <w:t>total units sold.</w:t>
+      </w:r>
+    </w:p>
+    <w:p>
+      <w:pPr>
+        <w:rPr>
+          <w:b/>
+          <w:bCs/>
+        </w:rPr>
+      </w:pPr>
+      <w:r>
+        <w:rPr>
+          <w:b/>
+          <w:bCs/>
+        </w:rPr>
+        <w:t>Net Sales = Gross Sales – (Sales Returns – Sales Allowances – Sales Discounts)</w:t>
+      </w:r>
+    </w:p>
+    <w:p>
+      <w:pPr>
+        <w:pStyle w:val="ListParagraph"/>
+        <w:numPr>
+          <w:ilvl w:val="0"/>
+          <w:numId w:val="1"/>
+        </w:numPr>
+        <w:rPr>
+          <w:b/>
+          <w:bCs/>
+        </w:rPr>
+      </w:pPr>
+      <w:r>
+        <w:rPr>
+          <w:b/>
+          <w:bCs/>
+        </w:rPr>
+        <w:t>Gross Sales = Units * Price</w:t>
+      </w:r>
+    </w:p>
+    <w:p>
+      <w:pPr>
+        <w:pStyle w:val="ListParagraph"/>
+        <w:numPr>
+          <w:ilvl w:val="0"/>
+          <w:numId w:val="1"/>
+        </w:numPr>
+        <w:rPr>
+          <w:b/>
+          <w:bCs/>
+        </w:rPr>
+      </w:pPr>
+      <w:r>
+        <w:rPr>
+          <w:b/>
+          <w:bCs/>
+        </w:rPr>
+        <w:t>Sales Returns = Value of goods returned by customers</w:t>
+      </w:r>
+    </w:p>
+    <w:p>
+      <w:pPr>
+        <w:pStyle w:val="ListParagraph"/>
+        <w:numPr>
+          <w:ilvl w:val="0"/>
+          <w:numId w:val="1"/>
+        </w:numPr>
+        <w:rPr>
+          <w:b/>
+          <w:bCs/>
+        </w:rPr>
+      </w:pPr>
+      <w:r>
+        <w:rPr>
+          <w:b/>
+          <w:bCs/>
+        </w:rPr>
+        <w:t>Sales Allowances = Price reductions given to customers for issues like defects or delays.</w:t>
+      </w:r>
+    </w:p>
+    <w:p>
+      <w:pPr>
+        <w:pStyle w:val="ListParagraph"/>
+        <w:numPr>
+          <w:ilvl w:val="0"/>
+          <w:numId w:val="1"/>
+        </w:numPr>
+        <w:rPr>
+          <w:b/>
+          <w:bCs/>
+        </w:rPr>
+      </w:pPr>
+      <w:r>
+        <w:rPr>
+          <w:b/>
+          <w:bCs/>
+        </w:rPr>
+        <w:t>Sales Discounts = Early payment or promotional discounts offered.</w:t>
+      </w:r>
+    </w:p>
+    <w:p>
+      <w:r>
+        <w:rPr>
+          <w:b/>
+          <w:bCs/>
+        </w:rPr>
+        <w:t xml:space="preserve">Net sales </w:t>
+      </w:r>
+      <w:r>
+        <w:t xml:space="preserve">is also known as </w:t>
+      </w:r>
+      <w:r>
+        <w:rPr>
+          <w:b/>
+          <w:bCs/>
+        </w:rPr>
+        <w:t>revenue</w:t>
+      </w:r>
+      <w:r>
+        <w:t>.</w:t>
+      </w:r>
+    </w:p>
+    <w:p>
+      <w:pPr>
+        <w:rPr>
+          <w:b/>
+          <w:bCs/>
+        </w:rPr>
+      </w:pPr>
+    </w:p>
+    <w:p>
+      <w:r>
+        <w:rPr>
+          <w:b/>
+          <w:bCs/>
+        </w:rPr>
+        <w:t xml:space="preserve">Note: </w:t>
+      </w:r>
+      <w:r>
+        <w:t xml:space="preserve">In finance </w:t>
+      </w:r>
+      <w:r>
+        <w:rPr>
+          <w:b/>
+          <w:bCs/>
+        </w:rPr>
+        <w:t>gross</w:t>
+      </w:r>
+      <w:r>
+        <w:t xml:space="preserve"> means total value </w:t>
+      </w:r>
+      <w:r>
+        <w:rPr>
+          <w:b/>
+          <w:bCs/>
+        </w:rPr>
+        <w:t>before deductions</w:t>
+      </w:r>
+      <w:r>
+        <w:t>.</w:t>
+      </w:r>
+    </w:p>
+    <w:p>
+      <w:r>
+        <w:rPr>
+          <w:b/>
+          <w:bCs/>
+        </w:rPr>
+        <w:t>Note:</w:t>
+      </w:r>
+      <w:r>
+        <w:t xml:space="preserve"> In finance </w:t>
+      </w:r>
+      <w:r>
+        <w:rPr>
+          <w:b/>
+          <w:bCs/>
+        </w:rPr>
+        <w:t>net</w:t>
+      </w:r>
+      <w:r>
+        <w:t xml:space="preserve"> means total value </w:t>
+      </w:r>
+      <w:r>
+        <w:rPr>
+          <w:b/>
+          <w:bCs/>
+        </w:rPr>
+        <w:t>after deductions</w:t>
+      </w:r>
+      <w:r>
+        <w:t>.</w:t>
+      </w:r>
+    </w:p>
+    <w:p/>
+    <w:p>
+      <w:r>
+        <w:rPr>
+          <w:b/>
+          <w:bCs/>
+        </w:rPr>
+        <w:t xml:space="preserve">Distribution cost </w:t>
+      </w:r>
+      <w:r>
+        <w:t>is the cost to distribute an item.</w:t>
+      </w:r>
+    </w:p>
+    <w:p>
+      <w:r>
+        <w:rPr>
+          <w:b/>
+          <w:bCs/>
+        </w:rPr>
+        <w:t xml:space="preserve">Warehousing cost </w:t>
+      </w:r>
+      <w:r>
+        <w:t>is the cost for keeping an item in company’s warehousing facilities.</w:t>
+      </w:r>
+    </w:p>
+    <w:p/>
+    <w:p>
+      <w:pPr>
+        <w:pStyle w:val="Heading2"/>
+      </w:pPr>
+      <w:r>
+        <w:t>Lesson 12-10: Preliminary Mapping of the Data Extraction:</w:t>
+      </w:r>
+    </w:p>
+    <w:p>
+      <w:r>
+        <w:t xml:space="preserve">We can extract characters from a string using the </w:t>
+      </w:r>
+      <w:r>
+        <w:rPr>
+          <w:b/>
+          <w:bCs/>
+        </w:rPr>
+        <w:t>LEFT</w:t>
+      </w:r>
+      <w:r>
+        <w:t xml:space="preserve"> and </w:t>
+      </w:r>
+      <w:r>
+        <w:rPr>
+          <w:b/>
+          <w:bCs/>
+        </w:rPr>
+        <w:t xml:space="preserve">RIGHT </w:t>
+      </w:r>
+      <w:r>
+        <w:t>functions.</w:t>
+      </w:r>
+    </w:p>
+    <w:p>
+      <w:r>
+        <w:t>Syntax: LEFT(string, num_chars)</w:t>
+      </w:r>
+    </w:p>
+    <w:p>
+      <w:r>
+        <w:t>Syntax: RIGHT(string, num_chars)</w:t>
+      </w:r>
+    </w:p>
+    <w:p/>
+    <w:p>
+      <w:pPr>
+        <w:pStyle w:val="Heading2"/>
+      </w:pPr>
+      <w:r>
+        <w:t>Lesson 12-11: Creating an Output Structure of the FMCG Model</w:t>
+      </w:r>
+    </w:p>
+    <w:p>
+      <w:r>
+        <w:t xml:space="preserve">A </w:t>
+      </w:r>
+      <w:r>
+        <w:rPr>
+          <w:b/>
+          <w:bCs/>
+        </w:rPr>
+        <w:t xml:space="preserve">financial model </w:t>
+      </w:r>
+      <w:r>
+        <w:t xml:space="preserve">is a structured (usually spreadsheet-based) representation of a company’s financial performance. It is built to </w:t>
+      </w:r>
+      <w:r>
+        <w:rPr>
+          <w:b/>
+          <w:bCs/>
+        </w:rPr>
+        <w:t>analyze, forecast, and support decision-making</w:t>
+      </w:r>
+      <w:r>
+        <w:t>.</w:t>
+      </w:r>
+    </w:p>
+    <w:p>
+      <w:r>
+        <w:t xml:space="preserve">The major one we’ve discussed in this course is the </w:t>
+      </w:r>
+      <w:r>
+        <w:rPr>
+          <w:b/>
+          <w:bCs/>
+        </w:rPr>
+        <w:t>3-statement model</w:t>
+      </w:r>
+      <w:r>
+        <w:t>.</w:t>
+      </w:r>
+    </w:p>
+    <w:p/>
+    <w:p>
+      <w:r>
+        <w:rPr>
+          <w:b/>
+          <w:bCs/>
+        </w:rPr>
+        <w:t xml:space="preserve">Full delivered margin </w:t>
+      </w:r>
+      <w:r>
+        <w:t xml:space="preserve">is a </w:t>
+      </w:r>
+      <w:r>
+        <w:rPr>
+          <w:b/>
+          <w:bCs/>
+        </w:rPr>
+        <w:t>profitability metric</w:t>
+      </w:r>
+      <w:r>
+        <w:t xml:space="preserve"> used in the FMCG industry to measure how much a firm makes when taking into account Cogs, warehousing, and distribution. </w:t>
+      </w:r>
+    </w:p>
+    <w:p>
+      <w:r>
+        <w:rPr>
+          <w:b/>
+          <w:bCs/>
+        </w:rPr>
+        <w:lastRenderedPageBreak/>
+        <w:t xml:space="preserve">Full delivered margin </w:t>
+      </w:r>
+      <w:r>
+        <w:t xml:space="preserve">is the revenue from a product/customer </w:t>
+      </w:r>
+      <w:r>
+        <w:rPr>
+          <w:b/>
+          <w:bCs/>
+        </w:rPr>
+        <w:t>minus</w:t>
+      </w:r>
+      <w:r>
+        <w:t xml:space="preserve"> all direct and indirect costs of making, selling, and delivering it, it includes:</w:t>
+      </w:r>
+    </w:p>
+    <w:p>
+      <w:pPr>
+        <w:pStyle w:val="ListParagraph"/>
+        <w:numPr>
+          <w:ilvl w:val="0"/>
+          <w:numId w:val="1"/>
+        </w:numPr>
+      </w:pPr>
+      <w:r>
+        <w:t>Cogs</w:t>
+      </w:r>
+    </w:p>
+    <w:p>
+      <w:pPr>
+        <w:pStyle w:val="ListParagraph"/>
+        <w:numPr>
+          <w:ilvl w:val="0"/>
+          <w:numId w:val="1"/>
+        </w:numPr>
+      </w:pPr>
+      <w:r>
+        <w:t>Distribution</w:t>
+      </w:r>
+    </w:p>
+    <w:p>
+      <w:pPr>
+        <w:pStyle w:val="ListParagraph"/>
+        <w:numPr>
+          <w:ilvl w:val="0"/>
+          <w:numId w:val="1"/>
+        </w:numPr>
+      </w:pPr>
+      <w:r>
+        <w:t>Warehousing</w:t>
+      </w:r>
+    </w:p>
+    <w:p>
+      <w:pPr>
+        <w:pStyle w:val="ListParagraph"/>
+        <w:numPr>
+          <w:ilvl w:val="0"/>
+          <w:numId w:val="1"/>
+        </w:numPr>
+      </w:pPr>
+      <w:r>
+        <w:t>Returns</w:t>
+      </w:r>
+    </w:p>
+    <w:p>
+      <w:pPr>
+        <w:pStyle w:val="ListParagraph"/>
+        <w:numPr>
+          <w:ilvl w:val="0"/>
+          <w:numId w:val="1"/>
+        </w:numPr>
+      </w:pPr>
+      <w:r>
+        <w:t>Commissions</w:t>
+      </w:r>
+    </w:p>
+    <w:p>
+      <w:pPr>
+        <w:pStyle w:val="ListParagraph"/>
+        <w:numPr>
+          <w:ilvl w:val="0"/>
+          <w:numId w:val="1"/>
+        </w:numPr>
+      </w:pPr>
+      <w:r>
+        <w:t>Etc.</w:t>
+      </w:r>
+    </w:p>
+    <w:p>
+      <w:pPr>
+        <w:pStyle w:val="Heading2"/>
+      </w:pPr>
+      <w:r>
+        <w:t>Lesson 12-13: Inserting Formulas and Automating Calculations</w:t>
+      </w:r>
+    </w:p>
+    <w:p>
+      <w:r>
+        <w:t xml:space="preserve"> FDM % = FDM/Revenue * 100</w:t>
+      </w:r>
+    </w:p>
+    <w:p/>
+    <w:p>
+      <w:pPr>
+        <w:pStyle w:val="Heading2"/>
+      </w:pPr>
+      <w:r>
+        <w:t>Lesson 12-14: Creating a Master Pivot Table: The Main Data Source for FMCG Report</w:t>
+      </w:r>
+    </w:p>
+    <w:p/>
+    <w:p>
+      <w:pPr>
+        <w:pStyle w:val="Heading2"/>
+      </w:pPr>
+      <w:r>
+        <w:t>Lesson 12-15: Extracting Data from the Master Pivot Table</w:t>
+      </w:r>
+    </w:p>
+    <w:p>
+      <w:r>
+        <w:t>We can use the GETPIVOTDATA function to dynamically extract data from a master pivot table.</w:t>
+      </w:r>
+    </w:p>
+    <w:p>
+      <w:r>
+        <w:t>We can change input dynamically when copying &amp; pasting by using cell references.</w:t>
+      </w:r>
+    </w:p>
+    <w:p>
+      <w:r>
+        <w:rPr>
+          <w:b/>
+          <w:bCs/>
+        </w:rPr>
+        <w:t>Note</w:t>
+      </w:r>
+      <w:r>
+        <w:t>: Changing the number format of data in Excel does not change the underlying data type.</w:t>
+      </w:r>
+    </w:p>
+    <w:p>
+      <w:pPr>
+        <w:pStyle w:val="ListParagraph"/>
+        <w:numPr>
+          <w:ilvl w:val="0"/>
+          <w:numId w:val="1"/>
+        </w:numPr>
+      </w:pPr>
+      <w:r>
+        <w:t xml:space="preserve">E.g. Changing the number format of 2015 to </w:t>
+      </w:r>
+      <w:r>
+        <w:rPr>
+          <w:b/>
+          <w:bCs/>
+        </w:rPr>
+        <w:t>text</w:t>
+      </w:r>
+      <w:r>
+        <w:t xml:space="preserve"> does not change the data type, it is still a number</w:t>
+      </w:r>
+    </w:p>
+    <w:p>
+      <w:pPr>
+        <w:pStyle w:val="ListParagraph"/>
+        <w:numPr>
+          <w:ilvl w:val="0"/>
+          <w:numId w:val="1"/>
+        </w:numPr>
+      </w:pPr>
+      <w:r>
+        <w:t xml:space="preserve">E.g. Likewise, changing the number format of “2015” to </w:t>
+      </w:r>
+      <w:r>
+        <w:rPr>
+          <w:b/>
+          <w:bCs/>
+        </w:rPr>
+        <w:t>number</w:t>
+      </w:r>
+      <w:r>
+        <w:t xml:space="preserve"> does not change the data type, it is still a string.</w:t>
+      </w:r>
+    </w:p>
+    <w:p/>
+    <w:p>
+      <w:r>
+        <w:t xml:space="preserve">To type a number as a string we must set the cell format to </w:t>
+      </w:r>
+      <w:r>
+        <w:rPr>
+          <w:b/>
+          <w:bCs/>
+        </w:rPr>
+        <w:t>Text</w:t>
+      </w:r>
+      <w:r>
+        <w:t xml:space="preserve"> before typing.</w:t>
+      </w:r>
+    </w:p>
+    <w:p>
+      <w:r>
+        <w:t>Or</w:t>
+      </w:r>
+    </w:p>
+    <w:p>
+      <w:r>
+        <w:t xml:space="preserve">We can precede our text with </w:t>
+      </w:r>
+      <w:r>
+        <w:rPr>
+          <w:b/>
+          <w:bCs/>
+        </w:rPr>
+        <w:t>single apostrophe “’”</w:t>
+      </w:r>
+      <w:r>
+        <w:t>, this will force entire cell contents to interpreted as a string, including spaces numbers, etc.</w:t>
+      </w:r>
+    </w:p>
+    <w:p>
+      <w:r>
+        <w:t>Or</w:t>
+      </w:r>
+    </w:p>
+    <w:p>
+      <w:r>
+        <w:lastRenderedPageBreak/>
+        <w:t xml:space="preserve">We can use the TEXT function to convert values to the </w:t>
+      </w:r>
+      <w:r>
+        <w:rPr>
+          <w:b/>
+          <w:bCs/>
+        </w:rPr>
+        <w:t xml:space="preserve">Text </w:t>
+      </w:r>
+      <w:r>
+        <w:t>data type.</w:t>
+      </w:r>
+    </w:p>
+    <w:p/>
+    <w:p>
+      <w:pPr>
+        <w:pStyle w:val="Heading2"/>
+      </w:pPr>
+      <w:r>
+        <w:t>Lesson 12-118: Combining Slicers and GETPIVOTDATA</w:t>
+      </w:r>
+    </w:p>
+    <w:p>
+      <w:r>
+        <w:t>If we have a table that uses GETPIVOTDATA, the we can use slicers to interactively filter the table.</w:t>
+      </w:r>
+    </w:p>
+    <w:p>
+      <w:r>
+        <w:t xml:space="preserve">First we create slicers on the pivot table, then we can cut and paste them into the report table sheet. </w:t>
+      </w:r>
+    </w:p>
+    <w:p>
+      <w:pPr>
+        <w:pStyle w:val="ListParagraph"/>
+        <w:numPr>
+          <w:ilvl w:val="0"/>
+          <w:numId w:val="1"/>
+        </w:numPr>
+      </w:pPr>
+      <w:r>
+        <w:t>These slicers can now be used to interactively filter the table.</w:t>
+      </w:r>
+    </w:p>
+    <w:p/>
+    <w:p>
+      <w:pPr>
+        <w:pStyle w:val="Heading2"/>
+      </w:pPr>
+      <w:r>
+        <w:t>Lesson 12-120: This is How the Report Can be Used in Practice by High Level Executives</w:t>
+      </w:r>
+    </w:p>
+    <w:p>
+      <w:r>
+        <w:t>Slicer let us slice metrics by different components.</w:t>
+      </w:r>
+    </w:p>
+    <w:p>
+      <w:r>
+        <w:t>For example, sales by different brands, clients, client types.</w:t>
+      </w:r>
+    </w:p>
+    <w:p>
+      <w:r>
+        <w:t>This allows us to tell more effective stories.</w:t>
+      </w:r>
+    </w:p>
+    <w:p>
+      <w:r>
+        <w:t xml:space="preserve">For example, </w:t>
+      </w:r>
+    </w:p>
+    <w:p>
+      <w:r>
+        <w:t>Our decrease in sales is mainly driven by product A, the main drivers of the sales decrease for product A are companies B and C, etc.</w:t>
       </w:r>
     </w:p>
     <w:sectPr>
@@ -10521,6 +11023,7 @@
   <w:style w:type="paragraph" w:default="1" w:styleId="Normal">
     <w:name w:val="Normal"/>
     <w:qFormat/>
+    <w:rsid w:val="00964B8C"/>
   </w:style>
   <w:style w:type="paragraph" w:styleId="Heading1">
     <w:name w:val="heading 1"/>
@@ -10723,6 +11226,7 @@
   <w:style w:type="character" w:default="1" w:styleId="DefaultParagraphFont">
     <w:name w:val="Default Paragraph Font"/>
     <w:uiPriority w:val="1"/>
+    <w:semiHidden/>
     <w:unhideWhenUsed/>
   </w:style>
   <w:style w:type="table" w:default="1" w:styleId="TableNormal">

</xml_diff>